<commit_message>
Addition of methods in M2Doc generation
</commit_message>
<xml_diff>
--- a/specification/M2Doc generation/template.docx
+++ b/specification/M2Doc generation/template.docx
@@ -1516,6 +1516,423 @@
       </w:r>
     </w:p>
     <w:p>
+      <w:pPr>
+        <w:rPr>
+          <w:u w:val="single"/>
+        </w:rPr>
+      </w:pPr>
+    </w:p>
+    <w:p>
+      <w:pPr>
+        <w:rPr>
+          <w:u w:val="single"/>
+        </w:rPr>
+      </w:pPr>
+      <w:r>
+        <w:rPr>
+          <w:u w:val="single"/>
+        </w:rPr>
+        <w:t>Methods:</w:t>
+      </w:r>
+    </w:p>
+    <w:p>
+      <w:r>
+        <w:fldChar w:fldCharType="begin"/>
+      </w:r>
+      <w:r>
+        <w:instrText xml:space="preserve"> m:</w:instrText>
+      </w:r>
+      <w:r>
+        <w:instrText>if class.</w:instrText>
+      </w:r>
+      <w:r>
+        <w:instrText>containedOperations</w:instrText>
+      </w:r>
+      <w:r>
+        <w:instrText>-&gt;size() &gt; 0</w:instrText>
+      </w:r>
+      <w:r>
+        <w:instrText xml:space="preserve"> </w:instrText>
+      </w:r>
+      <w:r>
+        <w:fldChar w:fldCharType="end"/>
+      </w:r>
+    </w:p>
+    <w:tbl>
+      <w:tblPr>
+        <w:tblStyle w:val="Grilledutableau"/>
+        <w:tblW w:w="0" w:type="auto"/>
+        <w:shd w:val="clear" w:color="auto" w:fill="FABF8F" w:themeFill="accent6" w:themeFillTint="99"/>
+        <w:tblLook w:val="04A0" w:firstRow="1" w:lastRow="0" w:firstColumn="1" w:lastColumn="0" w:noHBand="0" w:noVBand="1"/>
+      </w:tblPr>
+      <w:tblGrid>
+        <w:gridCol w:w="2291"/>
+        <w:gridCol w:w="2292"/>
+        <w:gridCol w:w="2292"/>
+        <w:gridCol w:w="2292"/>
+      </w:tblGrid>
+      <w:tr>
+        <w:tc>
+          <w:tcPr>
+            <w:tcW w:w="2291" w:type="dxa"/>
+            <w:shd w:val="clear" w:color="auto" w:fill="FABF8F" w:themeFill="accent6" w:themeFillTint="99"/>
+          </w:tcPr>
+          <w:p>
+            <w:pPr>
+              <w:spacing w:after="0" w:line="240" w:lineRule="auto"/>
+              <w:rPr>
+                <w:b/>
+              </w:rPr>
+            </w:pPr>
+            <w:r>
+              <w:rPr>
+                <w:b/>
+              </w:rPr>
+              <w:t>Method</w:t>
+            </w:r>
+          </w:p>
+        </w:tc>
+        <w:tc>
+          <w:tcPr>
+            <w:tcW w:w="2292" w:type="dxa"/>
+            <w:shd w:val="clear" w:color="auto" w:fill="FABF8F" w:themeFill="accent6" w:themeFillTint="99"/>
+          </w:tcPr>
+          <w:p>
+            <w:pPr>
+              <w:spacing w:after="0" w:line="240" w:lineRule="auto"/>
+              <w:rPr>
+                <w:b/>
+              </w:rPr>
+            </w:pPr>
+            <w:r>
+              <w:rPr>
+                <w:b/>
+              </w:rPr>
+              <w:t>Description</w:t>
+            </w:r>
+          </w:p>
+        </w:tc>
+        <w:tc>
+          <w:tcPr>
+            <w:tcW w:w="2292" w:type="dxa"/>
+            <w:shd w:val="clear" w:color="auto" w:fill="FABF8F" w:themeFill="accent6" w:themeFillTint="99"/>
+          </w:tcPr>
+          <w:p>
+            <w:pPr>
+              <w:spacing w:after="0" w:line="240" w:lineRule="auto"/>
+              <w:rPr>
+                <w:b/>
+              </w:rPr>
+            </w:pPr>
+            <w:r>
+              <w:rPr>
+                <w:b/>
+              </w:rPr>
+              <w:t xml:space="preserve">IN </w:t>
+            </w:r>
+            <w:proofErr w:type="spellStart"/>
+            <w:r>
+              <w:rPr>
+                <w:b/>
+              </w:rPr>
+              <w:t>Param</w:t>
+            </w:r>
+            <w:proofErr w:type="spellEnd"/>
+          </w:p>
+        </w:tc>
+        <w:tc>
+          <w:tcPr>
+            <w:tcW w:w="2292" w:type="dxa"/>
+            <w:shd w:val="clear" w:color="auto" w:fill="FABF8F" w:themeFill="accent6" w:themeFillTint="99"/>
+          </w:tcPr>
+          <w:p>
+            <w:pPr>
+              <w:spacing w:after="0" w:line="240" w:lineRule="auto"/>
+              <w:rPr>
+                <w:b/>
+              </w:rPr>
+            </w:pPr>
+            <w:r>
+              <w:rPr>
+                <w:b/>
+              </w:rPr>
+              <w:t>Result</w:t>
+            </w:r>
+          </w:p>
+        </w:tc>
+      </w:tr>
+    </w:tbl>
+    <w:p>
+      <w:r>
+        <w:fldChar w:fldCharType="begin"/>
+      </w:r>
+      <w:r>
+        <w:instrText xml:space="preserve"> m:for op | class.containedOperations </w:instrText>
+      </w:r>
+      <w:r>
+        <w:fldChar w:fldCharType="end"/>
+      </w:r>
+    </w:p>
+    <w:tbl>
+      <w:tblPr>
+        <w:tblStyle w:val="Grilledutableau"/>
+        <w:tblW w:w="0" w:type="auto"/>
+        <w:tblLook w:val="04A0" w:firstRow="1" w:lastRow="0" w:firstColumn="1" w:lastColumn="0" w:noHBand="0" w:noVBand="1"/>
+      </w:tblPr>
+      <w:tblGrid>
+        <w:gridCol w:w="2291"/>
+        <w:gridCol w:w="2292"/>
+        <w:gridCol w:w="2292"/>
+        <w:gridCol w:w="2292"/>
+      </w:tblGrid>
+      <w:tr>
+        <w:tc>
+          <w:tcPr>
+            <w:tcW w:w="2291" w:type="dxa"/>
+          </w:tcPr>
+          <w:p>
+            <w:pPr>
+              <w:spacing w:after="0" w:line="240" w:lineRule="auto"/>
+            </w:pPr>
+            <w:r>
+              <w:fldChar w:fldCharType="begin"/>
+            </w:r>
+            <w:r>
+              <w:instrText xml:space="preserve"> m:op.name </w:instrText>
+            </w:r>
+            <w:r>
+              <w:fldChar w:fldCharType="end"/>
+            </w:r>
+          </w:p>
+        </w:tc>
+        <w:tc>
+          <w:tcPr>
+            <w:tcW w:w="2292" w:type="dxa"/>
+          </w:tcPr>
+          <w:p>
+            <w:pPr>
+              <w:spacing w:after="0" w:line="240" w:lineRule="auto"/>
+            </w:pPr>
+            <w:r>
+              <w:fldChar w:fldCharType="begin"/>
+            </w:r>
+            <w:r>
+              <w:instrText xml:space="preserve"> m:op.description </w:instrText>
+            </w:r>
+            <w:r>
+              <w:fldChar w:fldCharType="end"/>
+            </w:r>
+          </w:p>
+        </w:tc>
+        <w:tc>
+          <w:tcPr>
+            <w:tcW w:w="2292" w:type="dxa"/>
+          </w:tcPr>
+          <w:p>
+            <w:pPr>
+              <w:spacing w:after="0" w:line="240" w:lineRule="auto"/>
+            </w:pPr>
+            <w:r>
+              <w:fldChar w:fldCharType="begin"/>
+            </w:r>
+            <w:r>
+              <w:instrText xml:space="preserve"> m:for param | op.</w:instrText>
+            </w:r>
+            <w:r>
+              <w:instrText>ownedParameters-&gt;select(x | x.direction == information::ParameterDirection::IN)</w:instrText>
+            </w:r>
+            <w:r>
+              <w:instrText xml:space="preserve"> </w:instrText>
+            </w:r>
+            <w:r>
+              <w:fldChar w:fldCharType="end"/>
+            </w:r>
+          </w:p>
+          <w:p>
+            <w:pPr>
+              <w:spacing w:after="0" w:line="240" w:lineRule="auto"/>
+            </w:pPr>
+            <w:r>
+              <w:fldChar w:fldCharType="begin"/>
+            </w:r>
+            <w:r>
+              <w:instrText xml:space="preserve"> </w:instrText>
+            </w:r>
+            <w:r>
+              <w:instrText>m:</w:instrText>
+            </w:r>
+            <w:r>
+              <w:instrText xml:space="preserve">param.name </w:instrText>
+            </w:r>
+            <w:r>
+              <w:fldChar w:fldCharType="end"/>
+            </w:r>
+            <w:r>
+              <w:t xml:space="preserve">: </w:t>
+            </w:r>
+            <w:r>
+              <w:fldChar w:fldCharType="begin"/>
+            </w:r>
+            <w:r>
+              <w:instrText xml:space="preserve"> m:param.type</w:instrText>
+            </w:r>
+            <w:r>
+              <w:instrText>.name</w:instrText>
+            </w:r>
+            <w:r>
+              <w:instrText xml:space="preserve"> </w:instrText>
+            </w:r>
+            <w:r>
+              <w:fldChar w:fldCharType="end"/>
+            </w:r>
+          </w:p>
+          <w:p>
+            <w:pPr>
+              <w:spacing w:after="0" w:line="240" w:lineRule="auto"/>
+            </w:pPr>
+            <w:r>
+              <w:fldChar w:fldCharType="begin"/>
+            </w:r>
+            <w:r>
+              <w:instrText xml:space="preserve"> m:endfor </w:instrText>
+            </w:r>
+            <w:r>
+              <w:fldChar w:fldCharType="end"/>
+            </w:r>
+          </w:p>
+        </w:tc>
+        <w:tc>
+          <w:tcPr>
+            <w:tcW w:w="2292" w:type="dxa"/>
+          </w:tcPr>
+          <w:p>
+            <w:pPr>
+              <w:spacing w:after="0" w:line="240" w:lineRule="auto"/>
+            </w:pPr>
+            <w:r>
+              <w:fldChar w:fldCharType="begin"/>
+            </w:r>
+            <w:r>
+              <w:instrText xml:space="preserve"> m:for param | op.</w:instrText>
+            </w:r>
+            <w:r>
+              <w:instrText>ownedParameters-&gt;select(x | x.direction == inf</w:instrText>
+            </w:r>
+            <w:r>
+              <w:instrText>ormation::ParameterDirection::RETURN</w:instrText>
+            </w:r>
+            <w:r>
+              <w:instrText>)</w:instrText>
+            </w:r>
+            <w:r>
+              <w:instrText xml:space="preserve"> </w:instrText>
+            </w:r>
+            <w:r>
+              <w:fldChar w:fldCharType="end"/>
+            </w:r>
+          </w:p>
+          <w:p>
+            <w:pPr>
+              <w:spacing w:after="0" w:line="240" w:lineRule="auto"/>
+            </w:pPr>
+            <w:r>
+              <w:fldChar w:fldCharType="begin"/>
+            </w:r>
+            <w:r>
+              <w:instrText xml:space="preserve"> </w:instrText>
+            </w:r>
+            <w:r>
+              <w:instrText>m:</w:instrText>
+            </w:r>
+            <w:r>
+              <w:instrText xml:space="preserve">param.name </w:instrText>
+            </w:r>
+            <w:r>
+              <w:fldChar w:fldCharType="end"/>
+            </w:r>
+            <w:r>
+              <w:t xml:space="preserve">: </w:t>
+            </w:r>
+            <w:r>
+              <w:fldChar w:fldCharType="begin"/>
+            </w:r>
+            <w:r>
+              <w:instrText xml:space="preserve"> m:param.type</w:instrText>
+            </w:r>
+            <w:r>
+              <w:instrText>.name</w:instrText>
+            </w:r>
+            <w:r>
+              <w:instrText xml:space="preserve"> </w:instrText>
+            </w:r>
+            <w:r>
+              <w:fldChar w:fldCharType="end"/>
+            </w:r>
+          </w:p>
+          <w:p>
+            <w:pPr>
+              <w:spacing w:after="0" w:line="240" w:lineRule="auto"/>
+            </w:pPr>
+            <w:r>
+              <w:fldChar w:fldCharType="begin"/>
+            </w:r>
+            <w:r>
+              <w:instrText xml:space="preserve"> m:endfor </w:instrText>
+            </w:r>
+            <w:r>
+              <w:fldChar w:fldCharType="end"/>
+            </w:r>
+          </w:p>
+        </w:tc>
+      </w:tr>
+    </w:tbl>
+    <w:p>
+      <w:r>
+        <w:fldChar w:fldCharType="begin"/>
+      </w:r>
+      <w:r>
+        <w:instrText xml:space="preserve"> m:endfor </w:instrText>
+      </w:r>
+      <w:r>
+        <w:fldChar w:fldCharType="end"/>
+      </w:r>
+    </w:p>
+    <w:p>
+      <w:r>
+        <w:fldChar w:fldCharType="begin"/>
+      </w:r>
+      <w:r>
+        <w:instrText xml:space="preserve"> m:else </w:instrText>
+      </w:r>
+      <w:r>
+        <w:fldChar w:fldCharType="end"/>
+      </w:r>
+    </w:p>
+    <w:p>
+      <w:pPr>
+        <w:rPr>
+          <w:i/>
+        </w:rPr>
+      </w:pPr>
+      <w:r>
+        <w:rPr>
+          <w:i/>
+        </w:rPr>
+        <w:t>No method defined</w:t>
+      </w:r>
+    </w:p>
+    <w:p>
+      <w:r>
+        <w:fldChar w:fldCharType="begin"/>
+      </w:r>
+      <w:r>
+        <w:instrText xml:space="preserve"> m:endif </w:instrText>
+      </w:r>
+      <w:r>
+        <w:fldChar w:fldCharType="end"/>
+      </w:r>
+    </w:p>
+    <w:p>
       <w:r>
         <w:fldChar w:fldCharType="begin"/>
       </w:r>
@@ -1779,43 +2196,133 @@
 
 <file path=word/footer1.xml><?xml version="1.0" encoding="utf-8"?>
 <w:ftr xmlns:wpc="http://schemas.microsoft.com/office/word/2010/wordprocessingCanvas" xmlns:cx="http://schemas.microsoft.com/office/drawing/2014/chartex" xmlns:cx1="http://schemas.microsoft.com/office/drawing/2015/9/8/chartex" xmlns:mc="http://schemas.openxmlformats.org/markup-compatibility/2006" xmlns:o="urn:schemas-microsoft-com:office:office" xmlns:r="http://schemas.openxmlformats.org/officeDocument/2006/relationships" xmlns:m="http://schemas.openxmlformats.org/officeDocument/2006/math" xmlns:v="urn:schemas-microsoft-com:vml" xmlns:wp14="http://schemas.microsoft.com/office/word/2010/wordprocessingDrawing" xmlns:wp="http://schemas.openxmlformats.org/drawingml/2006/wordprocessingDrawing" xmlns:w10="urn:schemas-microsoft-com:office:word" xmlns:w="http://schemas.openxmlformats.org/wordprocessingml/2006/main" xmlns:w14="http://schemas.microsoft.com/office/word/2010/wordml" xmlns:w15="http://schemas.microsoft.com/office/word/2012/wordml" xmlns:w16se="http://schemas.microsoft.com/office/word/2015/wordml/symex" xmlns:wpg="http://schemas.microsoft.com/office/word/2010/wordprocessingGroup" xmlns:wpi="http://schemas.microsoft.com/office/word/2010/wordprocessingInk" xmlns:wne="http://schemas.microsoft.com/office/word/2006/wordml" xmlns:wps="http://schemas.microsoft.com/office/word/2010/wordprocessingShape" mc:Ignorable="w14 w15 w16se wp14">
-  <w:sdt>
-    <w:sdtPr>
-      <w:id w:val="-11542952"/>
-      <w:docPartObj>
-        <w:docPartGallery w:val="Page Numbers (Bottom of Page)"/>
-        <w:docPartUnique/>
-      </w:docPartObj>
-    </w:sdtPr>
-    <w:sdtEndPr/>
-    <w:sdtContent>
-      <w:p>
-        <w:pPr>
-          <w:pStyle w:val="Pieddepage"/>
-          <w:jc w:val="right"/>
-        </w:pPr>
-        <w:r>
-          <w:fldChar w:fldCharType="begin"/>
-        </w:r>
-        <w:r>
-          <w:instrText>PAGE   \* MERGEFORMAT</w:instrText>
-        </w:r>
-        <w:r>
-          <w:fldChar w:fldCharType="separate"/>
-        </w:r>
-        <w:r>
-          <w:rPr>
-            <w:noProof/>
-            <w:lang w:val="fr-FR"/>
-          </w:rPr>
-          <w:t>5</w:t>
-        </w:r>
-        <w:r>
-          <w:fldChar w:fldCharType="end"/>
-        </w:r>
-      </w:p>
-    </w:sdtContent>
-  </w:sdt>
+  <w:p>
+    <w:pPr>
+      <w:tabs>
+        <w:tab w:val="center" w:pos="4550"/>
+        <w:tab w:val="left" w:pos="5818"/>
+      </w:tabs>
+      <w:ind w:right="260"/>
+      <w:jc w:val="right"/>
+      <w:rPr>
+        <w:color w:val="0F243E" w:themeColor="text2" w:themeShade="80"/>
+        <w:sz w:val="24"/>
+        <w:szCs w:val="24"/>
+      </w:rPr>
+    </w:pPr>
+    <w:r>
+      <w:rPr>
+        <w:color w:val="548DD4" w:themeColor="text2" w:themeTint="99"/>
+        <w:spacing w:val="60"/>
+        <w:sz w:val="24"/>
+        <w:szCs w:val="24"/>
+        <w:lang w:val="fr-FR"/>
+      </w:rPr>
+      <w:t>Page</w:t>
+    </w:r>
+    <w:r>
+      <w:rPr>
+        <w:color w:val="548DD4" w:themeColor="text2" w:themeTint="99"/>
+        <w:sz w:val="24"/>
+        <w:szCs w:val="24"/>
+        <w:lang w:val="fr-FR"/>
+      </w:rPr>
+      <w:t xml:space="preserve"> </w:t>
+    </w:r>
+    <w:r>
+      <w:rPr>
+        <w:color w:val="17365D" w:themeColor="text2" w:themeShade="BF"/>
+        <w:sz w:val="24"/>
+        <w:szCs w:val="24"/>
+      </w:rPr>
+      <w:fldChar w:fldCharType="begin"/>
+    </w:r>
+    <w:r>
+      <w:rPr>
+        <w:color w:val="17365D" w:themeColor="text2" w:themeShade="BF"/>
+        <w:sz w:val="24"/>
+        <w:szCs w:val="24"/>
+      </w:rPr>
+      <w:instrText>PAGE   \* MERGEFORMAT</w:instrText>
+    </w:r>
+    <w:r>
+      <w:rPr>
+        <w:color w:val="17365D" w:themeColor="text2" w:themeShade="BF"/>
+        <w:sz w:val="24"/>
+        <w:szCs w:val="24"/>
+      </w:rPr>
+      <w:fldChar w:fldCharType="separate"/>
+    </w:r>
+    <w:r>
+      <w:rPr>
+        <w:noProof/>
+        <w:color w:val="17365D" w:themeColor="text2" w:themeShade="BF"/>
+        <w:sz w:val="24"/>
+        <w:szCs w:val="24"/>
+        <w:lang w:val="fr-FR"/>
+      </w:rPr>
+      <w:t>6</w:t>
+    </w:r>
+    <w:r>
+      <w:rPr>
+        <w:color w:val="17365D" w:themeColor="text2" w:themeShade="BF"/>
+        <w:sz w:val="24"/>
+        <w:szCs w:val="24"/>
+      </w:rPr>
+      <w:fldChar w:fldCharType="end"/>
+    </w:r>
+    <w:r>
+      <w:rPr>
+        <w:color w:val="17365D" w:themeColor="text2" w:themeShade="BF"/>
+        <w:sz w:val="24"/>
+        <w:szCs w:val="24"/>
+        <w:lang w:val="fr-FR"/>
+      </w:rPr>
+      <w:t xml:space="preserve"> | </w:t>
+    </w:r>
+    <w:r>
+      <w:rPr>
+        <w:color w:val="17365D" w:themeColor="text2" w:themeShade="BF"/>
+        <w:sz w:val="24"/>
+        <w:szCs w:val="24"/>
+      </w:rPr>
+      <w:fldChar w:fldCharType="begin"/>
+    </w:r>
+    <w:r>
+      <w:rPr>
+        <w:color w:val="17365D" w:themeColor="text2" w:themeShade="BF"/>
+        <w:sz w:val="24"/>
+        <w:szCs w:val="24"/>
+      </w:rPr>
+      <w:instrText>NUMPAGES  \* Arabic  \* MERGEFORMAT</w:instrText>
+    </w:r>
+    <w:r>
+      <w:rPr>
+        <w:color w:val="17365D" w:themeColor="text2" w:themeShade="BF"/>
+        <w:sz w:val="24"/>
+        <w:szCs w:val="24"/>
+      </w:rPr>
+      <w:fldChar w:fldCharType="separate"/>
+    </w:r>
+    <w:r>
+      <w:rPr>
+        <w:noProof/>
+        <w:color w:val="17365D" w:themeColor="text2" w:themeShade="BF"/>
+        <w:sz w:val="24"/>
+        <w:szCs w:val="24"/>
+        <w:lang w:val="fr-FR"/>
+      </w:rPr>
+      <w:t>7</w:t>
+    </w:r>
+    <w:r>
+      <w:rPr>
+        <w:color w:val="17365D" w:themeColor="text2" w:themeShade="BF"/>
+        <w:sz w:val="24"/>
+        <w:szCs w:val="24"/>
+      </w:rPr>
+      <w:fldChar w:fldCharType="end"/>
+    </w:r>
+  </w:p>
   <w:p>
     <w:pPr>
       <w:pStyle w:val="Pieddepage"/>
@@ -3055,7 +3562,7 @@
   <w:abstractNum w:abstractNumId="10" w15:restartNumberingAfterBreak="0">
     <w:nsid w:val="7C690B47"/>
     <w:multiLevelType w:val="hybridMultilevel"/>
-    <w:tmpl w:val="D37AA2C0"/>
+    <w:tmpl w:val="3DA438BE"/>
     <w:lvl w:ilvl="0" w:tplc="040C0001">
       <w:start w:val="1"/>
       <w:numFmt w:val="bullet"/>
@@ -4539,7 +5046,7 @@
 </file>
 
 <file path=customXml/itemProps1.xml><?xml version="1.0" encoding="utf-8"?>
-<ds:datastoreItem xmlns:ds="http://schemas.openxmlformats.org/officeDocument/2006/customXml" ds:itemID="{D068B436-AFA0-47A4-85B3-C89AC9760574}">
+<ds:datastoreItem xmlns:ds="http://schemas.openxmlformats.org/officeDocument/2006/customXml" ds:itemID="{D1056972-E3E9-48D1-83CC-1F80C07AA953}">
   <ds:schemaRefs>
     <ds:schemaRef ds:uri="http://schemas.openxmlformats.org/officeDocument/2006/bibliography"/>
   </ds:schemaRefs>

</xml_diff>

<commit_message>
Addition of descriptions for Capella types
</commit_message>
<xml_diff>
--- a/specification/M2Doc generation/template.docx
+++ b/specification/M2Doc generation/template.docx
@@ -304,6 +304,82 @@
       <w:r>
         <w:t xml:space="preserve"> [Abstract]</w:t>
       </w:r>
+      <w:r>
+        <w:fldChar w:fldCharType="begin"/>
+      </w:r>
+      <w:r>
+        <w:instrText xml:space="preserve"> m:endif </w:instrText>
+      </w:r>
+      <w:r>
+        <w:fldChar w:fldCharType="end"/>
+      </w:r>
+    </w:p>
+    <w:p>
+      <w:pPr>
+        <w:rPr>
+          <w:u w:val="single"/>
+        </w:rPr>
+      </w:pPr>
+      <w:r>
+        <w:rPr>
+          <w:u w:val="single"/>
+        </w:rPr>
+        <w:t>Description:</w:t>
+      </w:r>
+    </w:p>
+    <w:p>
+      <w:r>
+        <w:fldChar w:fldCharType="begin"/>
+      </w:r>
+      <w:r>
+        <w:instrText xml:space="preserve"> m:if class.description != null </w:instrText>
+      </w:r>
+      <w:r>
+        <w:fldChar w:fldCharType="end"/>
+      </w:r>
+    </w:p>
+    <w:p>
+      <w:r>
+        <w:fldChar w:fldCharType="begin"/>
+      </w:r>
+      <w:r>
+        <w:instrText xml:space="preserve"> m:class.description.</w:instrText>
+      </w:r>
+      <w:r>
+        <w:instrText>fromHTMLBodyString()</w:instrText>
+      </w:r>
+      <w:r>
+        <w:instrText xml:space="preserve"> </w:instrText>
+      </w:r>
+      <w:r>
+        <w:fldChar w:fldCharType="end"/>
+      </w:r>
+    </w:p>
+    <w:p>
+      <w:r>
+        <w:fldChar w:fldCharType="begin"/>
+      </w:r>
+      <w:r>
+        <w:instrText xml:space="preserve"> m:else </w:instrText>
+      </w:r>
+      <w:r>
+        <w:fldChar w:fldCharType="end"/>
+      </w:r>
+    </w:p>
+    <w:p>
+      <w:pPr>
+        <w:rPr>
+          <w:i/>
+        </w:rPr>
+      </w:pPr>
+      <w:r>
+        <w:rPr>
+          <w:i/>
+        </w:rPr>
+        <w:t>No description</w:t>
+      </w:r>
+    </w:p>
+    <w:p>
       <w:r>
         <w:fldChar w:fldCharType="begin"/>
       </w:r>
@@ -2261,7 +2337,7 @@
         <w:szCs w:val="24"/>
         <w:lang w:val="fr-FR"/>
       </w:rPr>
-      <w:t>6</w:t>
+      <w:t>4</w:t>
     </w:r>
     <w:r>
       <w:rPr>
@@ -5046,7 +5122,7 @@
 </file>
 
 <file path=customXml/itemProps1.xml><?xml version="1.0" encoding="utf-8"?>
-<ds:datastoreItem xmlns:ds="http://schemas.openxmlformats.org/officeDocument/2006/customXml" ds:itemID="{D1056972-E3E9-48D1-83CC-1F80C07AA953}">
+<ds:datastoreItem xmlns:ds="http://schemas.openxmlformats.org/officeDocument/2006/customXml" ds:itemID="{C5653C08-B979-40F9-8421-5A89B38EFBF2}">
   <ds:schemaRefs>
     <ds:schemaRef ds:uri="http://schemas.openxmlformats.org/officeDocument/2006/bibliography"/>
   </ds:schemaRefs>

</xml_diff>

<commit_message>
Addition of diagrams in M2Doc generation
</commit_message>
<xml_diff>
--- a/specification/M2Doc generation/template.docx
+++ b/specification/M2Doc generation/template.docx
@@ -248,6 +248,143 @@
       </w:r>
       <w:r>
         <w:instrText xml:space="preserve"> m:package.name </w:instrText>
+      </w:r>
+      <w:r>
+        <w:fldChar w:fldCharType="end"/>
+      </w:r>
+    </w:p>
+    <w:p>
+      <w:pPr>
+        <w:rPr>
+          <w:u w:val="single"/>
+        </w:rPr>
+      </w:pPr>
+      <w:r>
+        <w:rPr>
+          <w:u w:val="single"/>
+        </w:rPr>
+        <w:t>Diagrams:</w:t>
+      </w:r>
+    </w:p>
+    <w:p>
+      <w:r>
+        <w:fldChar w:fldCharType="begin"/>
+      </w:r>
+      <w:r>
+        <w:instrText xml:space="preserve"> m</w:instrText>
+      </w:r>
+      <w:r>
+        <w:instrText>:if package.representationByDescriptionName('Class Diagram Blank')-&gt;size() &gt; 0</w:instrText>
+      </w:r>
+      <w:r>
+        <w:instrText xml:space="preserve"> </w:instrText>
+      </w:r>
+      <w:r>
+        <w:fldChar w:fldCharType="end"/>
+      </w:r>
+    </w:p>
+    <w:p>
+      <w:r>
+        <w:t>Here are the diagrams of representing the elements introduced in this package:</w:t>
+      </w:r>
+    </w:p>
+    <w:p>
+      <w:r>
+        <w:fldChar w:fldCharType="begin"/>
+      </w:r>
+      <w:r>
+        <w:instrText xml:space="preserve"> m:for diag | package.representationByDescriptionName('Class Diagram Blank') </w:instrText>
+      </w:r>
+      <w:r>
+        <w:fldChar w:fldCharType="end"/>
+      </w:r>
+    </w:p>
+    <w:p>
+      <w:pPr>
+        <w:rPr>
+          <w:u w:val="single"/>
+        </w:rPr>
+      </w:pPr>
+      <w:r>
+        <w:rPr>
+          <w:u w:val="single"/>
+        </w:rPr>
+        <w:fldChar w:fldCharType="begin"/>
+      </w:r>
+      <w:r>
+        <w:rPr>
+          <w:u w:val="single"/>
+        </w:rPr>
+        <w:instrText xml:space="preserve"> m:diag.name </w:instrText>
+      </w:r>
+      <w:r>
+        <w:rPr>
+          <w:u w:val="single"/>
+        </w:rPr>
+        <w:fldChar w:fldCharType="end"/>
+      </w:r>
+      <w:r>
+        <w:rPr>
+          <w:u w:val="single"/>
+        </w:rPr>
+        <w:t>:</w:t>
+      </w:r>
+    </w:p>
+    <w:p>
+      <w:pPr>
+        <w:jc w:val="center"/>
+      </w:pPr>
+      <w:r>
+        <w:fldChar w:fldCharType="begin"/>
+      </w:r>
+      <w:r>
+        <w:instrText xml:space="preserve"> m:diag.asImage().fit(500,400) </w:instrText>
+      </w:r>
+      <w:r>
+        <w:fldChar w:fldCharType="end"/>
+      </w:r>
+    </w:p>
+    <w:p>
+      <w:r>
+        <w:fldChar w:fldCharType="begin"/>
+      </w:r>
+      <w:r>
+        <w:instrText xml:space="preserve"> m:endfor </w:instrText>
+      </w:r>
+      <w:r>
+        <w:fldChar w:fldCharType="end"/>
+      </w:r>
+    </w:p>
+    <w:p>
+      <w:r>
+        <w:fldChar w:fldCharType="begin"/>
+      </w:r>
+      <w:r>
+        <w:instrText xml:space="preserve"> m:else </w:instrText>
+      </w:r>
+      <w:r>
+        <w:fldChar w:fldCharType="end"/>
+      </w:r>
+    </w:p>
+    <w:p>
+      <w:pPr>
+        <w:rPr>
+          <w:i/>
+        </w:rPr>
+      </w:pPr>
+      <w:r>
+        <w:rPr>
+          <w:i/>
+        </w:rPr>
+        <w:t>No diagram defined for this package</w:t>
+      </w:r>
+    </w:p>
+    <w:p>
+      <w:r>
+        <w:fldChar w:fldCharType="begin"/>
+      </w:r>
+      <w:r>
+        <w:instrText xml:space="preserve"> m:endif </w:instrText>
       </w:r>
       <w:r>
         <w:fldChar w:fldCharType="end"/>
@@ -2337,7 +2474,7 @@
         <w:szCs w:val="24"/>
         <w:lang w:val="fr-FR"/>
       </w:rPr>
-      <w:t>4</w:t>
+      <w:t>7</w:t>
     </w:r>
     <w:r>
       <w:rPr>
@@ -5122,7 +5259,7 @@
 </file>
 
 <file path=customXml/itemProps1.xml><?xml version="1.0" encoding="utf-8"?>
-<ds:datastoreItem xmlns:ds="http://schemas.openxmlformats.org/officeDocument/2006/customXml" ds:itemID="{C5653C08-B979-40F9-8421-5A89B38EFBF2}">
+<ds:datastoreItem xmlns:ds="http://schemas.openxmlformats.org/officeDocument/2006/customXml" ds:itemID="{4A9DEA8C-13B2-4DB5-9821-4EFE15A1A9A0}">
   <ds:schemaRefs>
     <ds:schemaRef ds:uri="http://schemas.openxmlformats.org/officeDocument/2006/bibliography"/>
   </ds:schemaRefs>

</xml_diff>

<commit_message>
Adding the overview diagram in M2Doc generation
</commit_message>
<xml_diff>
--- a/specification/M2Doc generation/template.docx
+++ b/specification/M2Doc generation/template.docx
@@ -214,6 +214,64 @@
       </w:r>
       <w:r>
         <w:instrText xml:space="preserve"> </w:instrText>
+      </w:r>
+      <w:r>
+        <w:fldChar w:fldCharType="end"/>
+      </w:r>
+    </w:p>
+    <w:p>
+      <w:pPr>
+        <w:spacing w:after="0" w:line="240" w:lineRule="auto"/>
+        <w:rPr>
+          <w:u w:val="single"/>
+        </w:rPr>
+      </w:pPr>
+      <w:r>
+        <w:rPr>
+          <w:u w:val="single"/>
+        </w:rPr>
+        <w:br w:type="page"/>
+      </w:r>
+    </w:p>
+    <w:p>
+      <w:pPr>
+        <w:rPr>
+          <w:u w:val="single"/>
+        </w:rPr>
+      </w:pPr>
+      <w:r>
+        <w:rPr>
+          <w:u w:val="single"/>
+        </w:rPr>
+        <w:t xml:space="preserve">[CDB] Capella Light </w:t>
+      </w:r>
+      <w:proofErr w:type="spellStart"/>
+      <w:r>
+        <w:rPr>
+          <w:u w:val="single"/>
+        </w:rPr>
+        <w:t>Metamodel</w:t>
+      </w:r>
+      <w:proofErr w:type="spellEnd"/>
+      <w:r>
+        <w:rPr>
+          <w:u w:val="single"/>
+        </w:rPr>
+        <w:t>:</w:t>
+      </w:r>
+    </w:p>
+    <w:p>
+      <w:r>
+        <w:fldChar w:fldCharType="begin"/>
+      </w:r>
+      <w:r>
+        <w:instrText xml:space="preserve"> m:'</w:instrText>
+      </w:r>
+      <w:r>
+        <w:instrText>[CDB] Capella Light Metamodel</w:instrText>
+      </w:r>
+      <w:r>
+        <w:instrText xml:space="preserve">'.asImageByRepresentationName().fit(500,650) </w:instrText>
       </w:r>
       <w:r>
         <w:fldChar w:fldCharType="end"/>
@@ -2474,7 +2532,7 @@
         <w:szCs w:val="24"/>
         <w:lang w:val="fr-FR"/>
       </w:rPr>
-      <w:t>7</w:t>
+      <w:t>3</w:t>
     </w:r>
     <w:r>
       <w:rPr>
@@ -2525,7 +2583,7 @@
         <w:szCs w:val="24"/>
         <w:lang w:val="fr-FR"/>
       </w:rPr>
-      <w:t>7</w:t>
+      <w:t>8</w:t>
     </w:r>
     <w:r>
       <w:rPr>
@@ -5259,7 +5317,7 @@
 </file>
 
 <file path=customXml/itemProps1.xml><?xml version="1.0" encoding="utf-8"?>
-<ds:datastoreItem xmlns:ds="http://schemas.openxmlformats.org/officeDocument/2006/customXml" ds:itemID="{4A9DEA8C-13B2-4DB5-9821-4EFE15A1A9A0}">
+<ds:datastoreItem xmlns:ds="http://schemas.openxmlformats.org/officeDocument/2006/customXml" ds:itemID="{A11FB2A7-2BE9-4DAB-BDE8-319DD0D4E6DF}">
   <ds:schemaRefs>
     <ds:schemaRef ds:uri="http://schemas.openxmlformats.org/officeDocument/2006/bibliography"/>
   </ds:schemaRefs>

</xml_diff>

<commit_message>
First definition of read-only attributes and relations
</commit_message>
<xml_diff>
--- a/specification/M2Doc generation/template.docx
+++ b/specification/M2Doc generation/template.docx
@@ -276,7 +276,299 @@
       <w:r>
         <w:fldChar w:fldCharType="end"/>
       </w:r>
-    </w:p>
+      <w:r>
+        <w:br w:type="page"/>
+      </w:r>
+    </w:p>
+    <w:p>
+      <w:pPr>
+        <w:rPr>
+          <w:i/>
+        </w:rPr>
+      </w:pPr>
+      <w:r>
+        <w:rPr>
+          <w:i/>
+        </w:rPr>
+        <w:t>Note: In the following, attributes and relation followed by [</w:t>
+      </w:r>
+      <w:proofErr w:type="spellStart"/>
+      <w:r>
+        <w:rPr>
+          <w:i/>
+        </w:rPr>
+        <w:t>ro</w:t>
+      </w:r>
+      <w:proofErr w:type="spellEnd"/>
+      <w:r>
+        <w:rPr>
+          <w:i/>
+        </w:rPr>
+        <w:t>] are in Read-Only (cannot be modified by user).</w:t>
+      </w:r>
+    </w:p>
+    <w:p>
+      <w:pPr>
+        <w:rPr>
+          <w:i/>
+        </w:rPr>
+      </w:pPr>
+      <w:r>
+        <w:rPr>
+          <w:i/>
+        </w:rPr>
+        <w:t>Example:</w:t>
+      </w:r>
+    </w:p>
+    <w:tbl>
+      <w:tblPr>
+        <w:tblStyle w:val="Grilledutableau"/>
+        <w:tblW w:w="0" w:type="auto"/>
+        <w:tblLook w:val="04A0" w:firstRow="1" w:lastRow="0" w:firstColumn="1" w:lastColumn="0" w:noHBand="0" w:noVBand="1"/>
+      </w:tblPr>
+      <w:tblGrid>
+        <w:gridCol w:w="2660"/>
+        <w:gridCol w:w="1843"/>
+        <w:gridCol w:w="850"/>
+        <w:gridCol w:w="2172"/>
+        <w:gridCol w:w="1718"/>
+      </w:tblGrid>
+      <w:tr>
+        <w:tc>
+          <w:tcPr>
+            <w:tcW w:w="2660" w:type="dxa"/>
+            <w:shd w:val="clear" w:color="auto" w:fill="FBD4B4" w:themeFill="accent6" w:themeFillTint="66"/>
+          </w:tcPr>
+          <w:p>
+            <w:pPr>
+              <w:spacing w:after="0" w:line="240" w:lineRule="auto"/>
+              <w:rPr>
+                <w:b/>
+                <w:i/>
+              </w:rPr>
+            </w:pPr>
+            <w:r>
+              <w:rPr>
+                <w:b/>
+                <w:i/>
+              </w:rPr>
+              <w:t>Ref. name</w:t>
+            </w:r>
+          </w:p>
+        </w:tc>
+        <w:tc>
+          <w:tcPr>
+            <w:tcW w:w="1843" w:type="dxa"/>
+            <w:shd w:val="clear" w:color="auto" w:fill="FBD4B4" w:themeFill="accent6" w:themeFillTint="66"/>
+          </w:tcPr>
+          <w:p>
+            <w:pPr>
+              <w:spacing w:after="0" w:line="240" w:lineRule="auto"/>
+              <w:rPr>
+                <w:b/>
+                <w:i/>
+              </w:rPr>
+            </w:pPr>
+            <w:r>
+              <w:rPr>
+                <w:b/>
+                <w:i/>
+              </w:rPr>
+              <w:t>Kind</w:t>
+            </w:r>
+          </w:p>
+        </w:tc>
+        <w:tc>
+          <w:tcPr>
+            <w:tcW w:w="850" w:type="dxa"/>
+            <w:shd w:val="clear" w:color="auto" w:fill="FBD4B4" w:themeFill="accent6" w:themeFillTint="66"/>
+          </w:tcPr>
+          <w:p>
+            <w:pPr>
+              <w:spacing w:after="0" w:line="240" w:lineRule="auto"/>
+              <w:rPr>
+                <w:b/>
+                <w:i/>
+              </w:rPr>
+            </w:pPr>
+            <w:r>
+              <w:rPr>
+                <w:b/>
+                <w:i/>
+              </w:rPr>
+              <w:t>Card.</w:t>
+            </w:r>
+          </w:p>
+        </w:tc>
+        <w:tc>
+          <w:tcPr>
+            <w:tcW w:w="2172" w:type="dxa"/>
+            <w:shd w:val="clear" w:color="auto" w:fill="FBD4B4" w:themeFill="accent6" w:themeFillTint="66"/>
+          </w:tcPr>
+          <w:p>
+            <w:pPr>
+              <w:spacing w:after="0" w:line="240" w:lineRule="auto"/>
+              <w:rPr>
+                <w:b/>
+                <w:i/>
+              </w:rPr>
+            </w:pPr>
+            <w:r>
+              <w:rPr>
+                <w:b/>
+                <w:i/>
+              </w:rPr>
+              <w:t>Target Type</w:t>
+            </w:r>
+          </w:p>
+        </w:tc>
+        <w:tc>
+          <w:tcPr>
+            <w:tcW w:w="1718" w:type="dxa"/>
+            <w:shd w:val="clear" w:color="auto" w:fill="FBD4B4" w:themeFill="accent6" w:themeFillTint="66"/>
+          </w:tcPr>
+          <w:p>
+            <w:pPr>
+              <w:spacing w:after="0" w:line="240" w:lineRule="auto"/>
+              <w:rPr>
+                <w:b/>
+                <w:i/>
+              </w:rPr>
+            </w:pPr>
+            <w:r>
+              <w:rPr>
+                <w:b/>
+                <w:i/>
+              </w:rPr>
+              <w:t>Defined on</w:t>
+            </w:r>
+          </w:p>
+        </w:tc>
+      </w:tr>
+      <w:tr>
+        <w:tc>
+          <w:tcPr>
+            <w:tcW w:w="2660" w:type="dxa"/>
+          </w:tcPr>
+          <w:p>
+            <w:pPr>
+              <w:spacing w:after="0" w:line="240" w:lineRule="auto"/>
+              <w:rPr>
+                <w:i/>
+              </w:rPr>
+            </w:pPr>
+            <w:proofErr w:type="spellStart"/>
+            <w:r>
+              <w:rPr>
+                <w:i/>
+              </w:rPr>
+              <w:t>systemEngineering</w:t>
+            </w:r>
+            <w:proofErr w:type="spellEnd"/>
+            <w:r>
+              <w:rPr>
+                <w:i/>
+              </w:rPr>
+              <w:t xml:space="preserve"> [</w:t>
+            </w:r>
+            <w:proofErr w:type="spellStart"/>
+            <w:r>
+              <w:rPr>
+                <w:i/>
+              </w:rPr>
+              <w:t>ro</w:t>
+            </w:r>
+            <w:proofErr w:type="spellEnd"/>
+            <w:r>
+              <w:rPr>
+                <w:i/>
+              </w:rPr>
+              <w:t>]</w:t>
+            </w:r>
+          </w:p>
+        </w:tc>
+        <w:tc>
+          <w:tcPr>
+            <w:tcW w:w="1843" w:type="dxa"/>
+          </w:tcPr>
+          <w:p>
+            <w:pPr>
+              <w:spacing w:after="0" w:line="240" w:lineRule="auto"/>
+              <w:rPr>
+                <w:i/>
+              </w:rPr>
+            </w:pPr>
+            <w:r>
+              <w:rPr>
+                <w:i/>
+              </w:rPr>
+              <w:t>COMPOSITION</w:t>
+            </w:r>
+          </w:p>
+        </w:tc>
+        <w:tc>
+          <w:tcPr>
+            <w:tcW w:w="850" w:type="dxa"/>
+          </w:tcPr>
+          <w:p>
+            <w:pPr>
+              <w:spacing w:after="0" w:line="240" w:lineRule="auto"/>
+              <w:rPr>
+                <w:i/>
+              </w:rPr>
+            </w:pPr>
+            <w:r>
+              <w:rPr>
+                <w:i/>
+              </w:rPr>
+              <w:t>[1 1]</w:t>
+            </w:r>
+          </w:p>
+        </w:tc>
+        <w:tc>
+          <w:tcPr>
+            <w:tcW w:w="2172" w:type="dxa"/>
+          </w:tcPr>
+          <w:p>
+            <w:pPr>
+              <w:spacing w:after="0" w:line="240" w:lineRule="auto"/>
+              <w:rPr>
+                <w:b/>
+                <w:i/>
+              </w:rPr>
+            </w:pPr>
+            <w:proofErr w:type="spellStart"/>
+            <w:r>
+              <w:rPr>
+                <w:b/>
+                <w:i/>
+              </w:rPr>
+              <w:t>SystemEngineering</w:t>
+            </w:r>
+            <w:proofErr w:type="spellEnd"/>
+          </w:p>
+        </w:tc>
+        <w:tc>
+          <w:tcPr>
+            <w:tcW w:w="1718" w:type="dxa"/>
+          </w:tcPr>
+          <w:p>
+            <w:pPr>
+              <w:spacing w:after="0" w:line="240" w:lineRule="auto"/>
+              <w:rPr>
+                <w:i/>
+              </w:rPr>
+            </w:pPr>
+            <w:r>
+              <w:rPr>
+                <w:i/>
+              </w:rPr>
+              <w:t>defined on type</w:t>
+            </w:r>
+          </w:p>
+        </w:tc>
+      </w:tr>
+    </w:tbl>
     <w:p>
       <w:r>
         <w:fldChar w:fldCharType="begin"/>
@@ -1127,6 +1419,35 @@
             </w:r>
             <w:r>
               <w:instrText xml:space="preserve"> m:prop.name </w:instrText>
+            </w:r>
+            <w:r>
+              <w:fldChar w:fldCharType="end"/>
+            </w:r>
+            <w:r>
+              <w:fldChar w:fldCharType="begin"/>
+            </w:r>
+            <w:r>
+              <w:instrText xml:space="preserve"> m:if prop.isReadOnly </w:instrText>
+            </w:r>
+            <w:r>
+              <w:fldChar w:fldCharType="end"/>
+            </w:r>
+            <w:r>
+              <w:t xml:space="preserve"> [</w:t>
+            </w:r>
+            <w:proofErr w:type="spellStart"/>
+            <w:r>
+              <w:t>ro</w:t>
+            </w:r>
+            <w:proofErr w:type="spellEnd"/>
+            <w:r>
+              <w:t>]</w:t>
+            </w:r>
+            <w:r>
+              <w:fldChar w:fldCharType="begin"/>
+            </w:r>
+            <w:r>
+              <w:instrText xml:space="preserve"> m:endif </w:instrText>
             </w:r>
             <w:r>
               <w:fldChar w:fldCharType="end"/>
@@ -1525,6 +1846,35 @@
             <w:r>
               <w:fldChar w:fldCharType="end"/>
             </w:r>
+            <w:r>
+              <w:fldChar w:fldCharType="begin"/>
+            </w:r>
+            <w:r>
+              <w:instrText xml:space="preserve"> m:if rel.isReadOnly </w:instrText>
+            </w:r>
+            <w:r>
+              <w:fldChar w:fldCharType="end"/>
+            </w:r>
+            <w:r>
+              <w:t xml:space="preserve"> [</w:t>
+            </w:r>
+            <w:proofErr w:type="spellStart"/>
+            <w:r>
+              <w:t>ro</w:t>
+            </w:r>
+            <w:proofErr w:type="spellEnd"/>
+            <w:r>
+              <w:t>]</w:t>
+            </w:r>
+            <w:r>
+              <w:fldChar w:fldCharType="begin"/>
+            </w:r>
+            <w:r>
+              <w:instrText xml:space="preserve"> m:endif </w:instrText>
+            </w:r>
+            <w:r>
+              <w:fldChar w:fldCharType="end"/>
+            </w:r>
           </w:p>
         </w:tc>
         <w:tc>
@@ -2532,7 +2882,7 @@
         <w:szCs w:val="24"/>
         <w:lang w:val="fr-FR"/>
       </w:rPr>
-      <w:t>3</w:t>
+      <w:t>5</w:t>
     </w:r>
     <w:r>
       <w:rPr>
@@ -2583,7 +2933,7 @@
         <w:szCs w:val="24"/>
         <w:lang w:val="fr-FR"/>
       </w:rPr>
-      <w:t>8</w:t>
+      <w:t>9</w:t>
     </w:r>
     <w:r>
       <w:rPr>
@@ -5317,7 +5667,7 @@
 </file>
 
 <file path=customXml/itemProps1.xml><?xml version="1.0" encoding="utf-8"?>
-<ds:datastoreItem xmlns:ds="http://schemas.openxmlformats.org/officeDocument/2006/customXml" ds:itemID="{A11FB2A7-2BE9-4DAB-BDE8-319DD0D4E6DF}">
+<ds:datastoreItem xmlns:ds="http://schemas.openxmlformats.org/officeDocument/2006/customXml" ds:itemID="{8D196DA7-0627-4391-9184-706C55626073}">
   <ds:schemaRefs>
     <ds:schemaRef ds:uri="http://schemas.openxmlformats.org/officeDocument/2006/bibliography"/>
   </ds:schemaRefs>

</xml_diff>

<commit_message>
Small evolutions in spec
 - methods getLabel, getContainer, getContents on EObject
 - addition of direct relation from FE toward Functions
</commit_message>
<xml_diff>
--- a/specification/M2Doc generation/template.docx
+++ b/specification/M2Doc generation/template.docx
@@ -2167,7 +2167,10 @@
         <w:instrText>if class.</w:instrText>
       </w:r>
       <w:r>
-        <w:instrText>containedOperations</w:instrText>
+        <w:instrText>getAllOperations</w:instrText>
+      </w:r>
+      <w:r>
+        <w:instrText>()</w:instrText>
       </w:r>
       <w:r>
         <w:instrText>-&gt;size() &gt; 0</w:instrText>
@@ -2288,7 +2291,13 @@
         <w:fldChar w:fldCharType="begin"/>
       </w:r>
       <w:r>
-        <w:instrText xml:space="preserve"> m:for op | class.containedOperations </w:instrText>
+        <w:instrText xml:space="preserve"> m:for op | class.</w:instrText>
+      </w:r>
+      <w:r>
+        <w:instrText>getAllOperations</w:instrText>
+      </w:r>
+      <w:r>
+        <w:instrText>()</w:instrText>
       </w:r>
       <w:r>
         <w:fldChar w:fldCharType="end"/>
@@ -2882,7 +2891,7 @@
         <w:szCs w:val="24"/>
         <w:lang w:val="fr-FR"/>
       </w:rPr>
-      <w:t>5</w:t>
+      <w:t>9</w:t>
     </w:r>
     <w:r>
       <w:rPr>
@@ -5667,7 +5676,7 @@
 </file>
 
 <file path=customXml/itemProps1.xml><?xml version="1.0" encoding="utf-8"?>
-<ds:datastoreItem xmlns:ds="http://schemas.openxmlformats.org/officeDocument/2006/customXml" ds:itemID="{8D196DA7-0627-4391-9184-706C55626073}">
+<ds:datastoreItem xmlns:ds="http://schemas.openxmlformats.org/officeDocument/2006/customXml" ds:itemID="{4B5D3A63-8DE8-4919-8213-32444A24965C}">
   <ds:schemaRefs>
     <ds:schemaRef ds:uri="http://schemas.openxmlformats.org/officeDocument/2006/bibliography"/>
   </ds:schemaRefs>

</xml_diff>

<commit_message>
Adding implementation status of release 2021-07-16
</commit_message>
<xml_diff>
--- a/specification/M2Doc generation/template.docx
+++ b/specification/M2Doc generation/template.docx
@@ -569,6 +569,82 @@
         </w:tc>
       </w:tr>
     </w:tbl>
+    <w:p/>
+    <w:p>
+      <w:r>
+        <w:t xml:space="preserve">Moreover, the status of implementation of the attributes, relations and methods in the Python API </w:t>
+      </w:r>
+      <w:proofErr w:type="gramStart"/>
+      <w:r>
+        <w:t>is indicated</w:t>
+      </w:r>
+      <w:proofErr w:type="gramEnd"/>
+      <w:r>
+        <w:t xml:space="preserve"> by the following color code:</w:t>
+      </w:r>
+    </w:p>
+    <w:p>
+      <w:pPr>
+        <w:pStyle w:val="Paragraphedeliste"/>
+        <w:numPr>
+          <w:ilvl w:val="0"/>
+          <w:numId w:val="12"/>
+        </w:numPr>
+        <w:rPr>
+          <w:color w:val="00B050"/>
+        </w:rPr>
+      </w:pPr>
+      <w:r>
+        <w:rPr>
+          <w:color w:val="00B050"/>
+        </w:rPr>
+        <w:t>Implemented and working</w:t>
+      </w:r>
+    </w:p>
+    <w:p>
+      <w:pPr>
+        <w:pStyle w:val="Paragraphedeliste"/>
+        <w:numPr>
+          <w:ilvl w:val="0"/>
+          <w:numId w:val="12"/>
+        </w:numPr>
+        <w:rPr>
+          <w:color w:val="FF0000"/>
+        </w:rPr>
+      </w:pPr>
+      <w:r>
+        <w:rPr>
+          <w:color w:val="FF0000"/>
+        </w:rPr>
+        <w:t>Implemented but not working</w:t>
+      </w:r>
+    </w:p>
+    <w:p>
+      <w:pPr>
+        <w:pStyle w:val="Paragraphedeliste"/>
+        <w:numPr>
+          <w:ilvl w:val="0"/>
+          <w:numId w:val="12"/>
+        </w:numPr>
+        <w:rPr>
+          <w:color w:val="808080" w:themeColor="background1" w:themeShade="80"/>
+        </w:rPr>
+      </w:pPr>
+      <w:r>
+        <w:rPr>
+          <w:color w:val="808080" w:themeColor="background1" w:themeShade="80"/>
+        </w:rPr>
+        <w:t>Not implemented</w:t>
+      </w:r>
+    </w:p>
+    <w:p>
+      <w:r>
+        <w:t xml:space="preserve">No color </w:t>
+      </w:r>
+      <w:r>
+        <w:t>code is defined for Abstract types.</w:t>
+      </w:r>
+    </w:p>
     <w:p>
       <w:r>
         <w:fldChar w:fldCharType="begin"/>
@@ -1418,7 +1494,154 @@
               <w:fldChar w:fldCharType="begin"/>
             </w:r>
             <w:r>
+              <w:instrText xml:space="preserve"> m:if not(class.abstract)</w:instrText>
+            </w:r>
+            <w:r>
+              <w:fldChar w:fldCharType="end"/>
+            </w:r>
+            <w:r>
+              <w:fldChar w:fldCharType="begin"/>
+            </w:r>
+            <w:r>
+              <w:instrText xml:space="preserve"> m:let status = </w:instrText>
+            </w:r>
+            <w:r>
+              <w:instrText>class.ownedPropertyValueGr</w:instrText>
+            </w:r>
+            <w:r>
+              <w:instrText>oups.ownedPropertyValues-&gt;filter(capellacore::StringPropertyValue)-&gt;any</w:instrText>
+            </w:r>
+            <w:r>
+              <w:instrText>(x | x.name == prop.name)</w:instrText>
+            </w:r>
+            <w:r>
+              <w:instrText xml:space="preserve"> </w:instrText>
+            </w:r>
+            <w:r>
+              <w:fldChar w:fldCharType="end"/>
+            </w:r>
+            <w:r>
+              <w:fldChar w:fldCharType="begin"/>
+            </w:r>
+            <w:r>
+              <w:instrText xml:space="preserve"> m:if status.value=='OK' </w:instrText>
+            </w:r>
+            <w:r>
+              <w:fldChar w:fldCharType="end"/>
+            </w:r>
+            <w:r>
+              <w:rPr>
+                <w:color w:val="00B050"/>
+              </w:rPr>
+              <w:fldChar w:fldCharType="begin"/>
+            </w:r>
+            <w:r>
+              <w:rPr>
+                <w:color w:val="00B050"/>
+              </w:rPr>
               <w:instrText xml:space="preserve"> m:prop.name </w:instrText>
+            </w:r>
+            <w:r>
+              <w:rPr>
+                <w:color w:val="00B050"/>
+              </w:rPr>
+              <w:fldChar w:fldCharType="end"/>
+            </w:r>
+            <w:r>
+              <w:fldChar w:fldCharType="begin"/>
+            </w:r>
+            <w:r>
+              <w:instrText xml:space="preserve"> m:elseif status.value=='KO' </w:instrText>
+            </w:r>
+            <w:r>
+              <w:fldChar w:fldCharType="end"/>
+            </w:r>
+            <w:r>
+              <w:rPr>
+                <w:color w:val="FF0000"/>
+              </w:rPr>
+              <w:fldChar w:fldCharType="begin"/>
+            </w:r>
+            <w:r>
+              <w:rPr>
+                <w:color w:val="FF0000"/>
+              </w:rPr>
+              <w:instrText xml:space="preserve"> m:prop.name </w:instrText>
+            </w:r>
+            <w:r>
+              <w:rPr>
+                <w:color w:val="FF0000"/>
+              </w:rPr>
+              <w:fldChar w:fldCharType="end"/>
+            </w:r>
+            <w:r>
+              <w:fldChar w:fldCharType="begin"/>
+            </w:r>
+            <w:r>
+              <w:instrText xml:space="preserve"> m:else </w:instrText>
+            </w:r>
+            <w:r>
+              <w:fldChar w:fldCharType="end"/>
+            </w:r>
+            <w:r>
+              <w:rPr>
+                <w:color w:val="808080" w:themeColor="background1" w:themeShade="80"/>
+              </w:rPr>
+              <w:fldChar w:fldCharType="begin"/>
+            </w:r>
+            <w:r>
+              <w:rPr>
+                <w:color w:val="808080" w:themeColor="background1" w:themeShade="80"/>
+              </w:rPr>
+              <w:instrText xml:space="preserve"> m:prop.name </w:instrText>
+            </w:r>
+            <w:r>
+              <w:rPr>
+                <w:color w:val="808080" w:themeColor="background1" w:themeShade="80"/>
+              </w:rPr>
+              <w:fldChar w:fldCharType="end"/>
+            </w:r>
+            <w:r>
+              <w:fldChar w:fldCharType="begin"/>
+            </w:r>
+            <w:r>
+              <w:instrText xml:space="preserve"> m:endif </w:instrText>
+            </w:r>
+            <w:r>
+              <w:fldChar w:fldCharType="end"/>
+            </w:r>
+            <w:r>
+              <w:fldChar w:fldCharType="begin"/>
+            </w:r>
+            <w:r>
+              <w:instrText xml:space="preserve"> m:endlet </w:instrText>
+            </w:r>
+            <w:r>
+              <w:fldChar w:fldCharType="end"/>
+            </w:r>
+            <w:r>
+              <w:fldChar w:fldCharType="begin"/>
+            </w:r>
+            <w:r>
+              <w:instrText xml:space="preserve"> m:else </w:instrText>
+            </w:r>
+            <w:r>
+              <w:fldChar w:fldCharType="end"/>
+            </w:r>
+            <w:r>
+              <w:fldChar w:fldCharType="begin"/>
+            </w:r>
+            <w:r>
+              <w:instrText xml:space="preserve"> m:prop.name </w:instrText>
+            </w:r>
+            <w:r>
+              <w:fldChar w:fldCharType="end"/>
+            </w:r>
+            <w:r>
+              <w:fldChar w:fldCharType="begin"/>
+            </w:r>
+            <w:r>
+              <w:instrText xml:space="preserve"> m:endif </w:instrText>
             </w:r>
             <w:r>
               <w:fldChar w:fldCharType="end"/>
@@ -1841,16 +2064,205 @@
               <w:fldChar w:fldCharType="begin"/>
             </w:r>
             <w:r>
-              <w:instrText xml:space="preserve"> m:rel.name </w:instrText>
-            </w:r>
-            <w:r>
-              <w:fldChar w:fldCharType="end"/>
-            </w:r>
-            <w:r>
-              <w:fldChar w:fldCharType="begin"/>
-            </w:r>
-            <w:r>
-              <w:instrText xml:space="preserve"> m:if rel.isReadOnly </w:instrText>
+              <w:instrText xml:space="preserve"> m:if not(class.abstract)</w:instrText>
+            </w:r>
+            <w:r>
+              <w:fldChar w:fldCharType="end"/>
+            </w:r>
+            <w:r>
+              <w:fldChar w:fldCharType="begin"/>
+            </w:r>
+            <w:r>
+              <w:instrText xml:space="preserve"> m:let status = </w:instrText>
+            </w:r>
+            <w:r>
+              <w:instrText>class.ownedPropertyValueGr</w:instrText>
+            </w:r>
+            <w:r>
+              <w:instrText>oups.ownedPropertyValues-&gt;filter(capellacore::StringPropertyValue)-&gt;any</w:instrText>
+            </w:r>
+            <w:r>
+              <w:instrText>(x | x.name == rel</w:instrText>
+            </w:r>
+            <w:r>
+              <w:instrText>.name)</w:instrText>
+            </w:r>
+            <w:r>
+              <w:instrText xml:space="preserve"> </w:instrText>
+            </w:r>
+            <w:r>
+              <w:fldChar w:fldCharType="end"/>
+            </w:r>
+            <w:r>
+              <w:fldChar w:fldCharType="begin"/>
+            </w:r>
+            <w:r>
+              <w:instrText xml:space="preserve"> m:if status.value=='OK' </w:instrText>
+            </w:r>
+            <w:r>
+              <w:fldChar w:fldCharType="end"/>
+            </w:r>
+            <w:r>
+              <w:rPr>
+                <w:color w:val="00B050"/>
+              </w:rPr>
+              <w:fldChar w:fldCharType="begin"/>
+            </w:r>
+            <w:r>
+              <w:rPr>
+                <w:color w:val="00B050"/>
+              </w:rPr>
+              <w:instrText xml:space="preserve"> m:rel</w:instrText>
+            </w:r>
+            <w:r>
+              <w:rPr>
+                <w:color w:val="00B050"/>
+              </w:rPr>
+              <w:instrText xml:space="preserve">.name </w:instrText>
+            </w:r>
+            <w:r>
+              <w:rPr>
+                <w:color w:val="00B050"/>
+              </w:rPr>
+              <w:fldChar w:fldCharType="end"/>
+            </w:r>
+            <w:r>
+              <w:fldChar w:fldCharType="begin"/>
+            </w:r>
+            <w:r>
+              <w:instrText xml:space="preserve"> m:elseif status.value=='KO' </w:instrText>
+            </w:r>
+            <w:r>
+              <w:fldChar w:fldCharType="end"/>
+            </w:r>
+            <w:r>
+              <w:rPr>
+                <w:color w:val="FF0000"/>
+              </w:rPr>
+              <w:fldChar w:fldCharType="begin"/>
+            </w:r>
+            <w:r>
+              <w:rPr>
+                <w:color w:val="FF0000"/>
+              </w:rPr>
+              <w:instrText xml:space="preserve"> m:</w:instrText>
+            </w:r>
+            <w:r>
+              <w:rPr>
+                <w:color w:val="FF0000"/>
+              </w:rPr>
+              <w:instrText>rel</w:instrText>
+            </w:r>
+            <w:r>
+              <w:rPr>
+                <w:color w:val="FF0000"/>
+              </w:rPr>
+              <w:instrText xml:space="preserve">.name </w:instrText>
+            </w:r>
+            <w:r>
+              <w:rPr>
+                <w:color w:val="FF0000"/>
+              </w:rPr>
+              <w:fldChar w:fldCharType="end"/>
+            </w:r>
+            <w:r>
+              <w:fldChar w:fldCharType="begin"/>
+            </w:r>
+            <w:r>
+              <w:instrText xml:space="preserve"> m:else </w:instrText>
+            </w:r>
+            <w:r>
+              <w:fldChar w:fldCharType="end"/>
+            </w:r>
+            <w:r>
+              <w:rPr>
+                <w:color w:val="808080" w:themeColor="background1" w:themeShade="80"/>
+              </w:rPr>
+              <w:fldChar w:fldCharType="begin"/>
+            </w:r>
+            <w:r>
+              <w:rPr>
+                <w:color w:val="808080" w:themeColor="background1" w:themeShade="80"/>
+              </w:rPr>
+              <w:instrText xml:space="preserve"> m:</w:instrText>
+            </w:r>
+            <w:r>
+              <w:rPr>
+                <w:color w:val="808080" w:themeColor="background1" w:themeShade="80"/>
+              </w:rPr>
+              <w:instrText>rel</w:instrText>
+            </w:r>
+            <w:r>
+              <w:rPr>
+                <w:color w:val="808080" w:themeColor="background1" w:themeShade="80"/>
+              </w:rPr>
+              <w:instrText xml:space="preserve">.name </w:instrText>
+            </w:r>
+            <w:r>
+              <w:rPr>
+                <w:color w:val="808080" w:themeColor="background1" w:themeShade="80"/>
+              </w:rPr>
+              <w:fldChar w:fldCharType="end"/>
+            </w:r>
+            <w:r>
+              <w:fldChar w:fldCharType="begin"/>
+            </w:r>
+            <w:r>
+              <w:instrText xml:space="preserve"> m:endif </w:instrText>
+            </w:r>
+            <w:r>
+              <w:fldChar w:fldCharType="end"/>
+            </w:r>
+            <w:r>
+              <w:fldChar w:fldCharType="begin"/>
+            </w:r>
+            <w:r>
+              <w:instrText xml:space="preserve"> m:endlet </w:instrText>
+            </w:r>
+            <w:r>
+              <w:fldChar w:fldCharType="end"/>
+            </w:r>
+            <w:r>
+              <w:fldChar w:fldCharType="begin"/>
+            </w:r>
+            <w:r>
+              <w:instrText xml:space="preserve"> m:else </w:instrText>
+            </w:r>
+            <w:r>
+              <w:fldChar w:fldCharType="end"/>
+            </w:r>
+            <w:r>
+              <w:fldChar w:fldCharType="begin"/>
+            </w:r>
+            <w:r>
+              <w:instrText xml:space="preserve"> m:</w:instrText>
+            </w:r>
+            <w:r>
+              <w:instrText>rel</w:instrText>
+            </w:r>
+            <w:r>
+              <w:instrText xml:space="preserve">.name </w:instrText>
+            </w:r>
+            <w:r>
+              <w:fldChar w:fldCharType="end"/>
+            </w:r>
+            <w:r>
+              <w:fldChar w:fldCharType="begin"/>
+            </w:r>
+            <w:r>
+              <w:instrText xml:space="preserve"> m:endif </w:instrText>
+            </w:r>
+            <w:r>
+              <w:fldChar w:fldCharType="end"/>
+            </w:r>
+            <w:r>
+              <w:fldChar w:fldCharType="begin"/>
+            </w:r>
+            <w:r>
+              <w:instrText xml:space="preserve"> m:if rel</w:instrText>
+            </w:r>
+            <w:r>
+              <w:instrText xml:space="preserve">.isReadOnly </w:instrText>
             </w:r>
             <w:r>
               <w:fldChar w:fldCharType="end"/>
@@ -2328,7 +2740,193 @@
               <w:fldChar w:fldCharType="begin"/>
             </w:r>
             <w:r>
-              <w:instrText xml:space="preserve"> m:op.name </w:instrText>
+              <w:instrText xml:space="preserve"> m:if not(class.abstract)</w:instrText>
+            </w:r>
+            <w:r>
+              <w:fldChar w:fldCharType="end"/>
+            </w:r>
+            <w:r>
+              <w:fldChar w:fldCharType="begin"/>
+            </w:r>
+            <w:r>
+              <w:instrText xml:space="preserve"> m:let status = </w:instrText>
+            </w:r>
+            <w:r>
+              <w:instrText>class.ownedPropertyValueGr</w:instrText>
+            </w:r>
+            <w:r>
+              <w:instrText>oups.ownedPropertyValues-&gt;filter(capellacore::StringPropertyValue)-&gt;any</w:instrText>
+            </w:r>
+            <w:r>
+              <w:instrText>(x | x.name == op</w:instrText>
+            </w:r>
+            <w:r>
+              <w:instrText>.name)</w:instrText>
+            </w:r>
+            <w:r>
+              <w:instrText xml:space="preserve"> </w:instrText>
+            </w:r>
+            <w:r>
+              <w:fldChar w:fldCharType="end"/>
+            </w:r>
+            <w:r>
+              <w:fldChar w:fldCharType="begin"/>
+            </w:r>
+            <w:r>
+              <w:instrText xml:space="preserve"> m:if status.value=='OK' </w:instrText>
+            </w:r>
+            <w:r>
+              <w:fldChar w:fldCharType="end"/>
+            </w:r>
+            <w:r>
+              <w:rPr>
+                <w:color w:val="00B050"/>
+              </w:rPr>
+              <w:fldChar w:fldCharType="begin"/>
+            </w:r>
+            <w:r>
+              <w:rPr>
+                <w:color w:val="00B050"/>
+              </w:rPr>
+              <w:instrText xml:space="preserve"> m:op</w:instrText>
+            </w:r>
+            <w:r>
+              <w:rPr>
+                <w:color w:val="00B050"/>
+              </w:rPr>
+              <w:instrText xml:space="preserve">.name </w:instrText>
+            </w:r>
+            <w:r>
+              <w:rPr>
+                <w:color w:val="00B050"/>
+              </w:rPr>
+              <w:fldChar w:fldCharType="end"/>
+            </w:r>
+            <w:r>
+              <w:fldChar w:fldCharType="begin"/>
+            </w:r>
+            <w:r>
+              <w:instrText xml:space="preserve"> m:elseif status.value=='KO' </w:instrText>
+            </w:r>
+            <w:r>
+              <w:fldChar w:fldCharType="end"/>
+            </w:r>
+            <w:r>
+              <w:rPr>
+                <w:color w:val="FF0000"/>
+              </w:rPr>
+              <w:fldChar w:fldCharType="begin"/>
+            </w:r>
+            <w:r>
+              <w:rPr>
+                <w:color w:val="FF0000"/>
+              </w:rPr>
+              <w:instrText xml:space="preserve"> m:</w:instrText>
+            </w:r>
+            <w:r>
+              <w:rPr>
+                <w:color w:val="FF0000"/>
+              </w:rPr>
+              <w:instrText>op</w:instrText>
+            </w:r>
+            <w:r>
+              <w:rPr>
+                <w:color w:val="FF0000"/>
+              </w:rPr>
+              <w:instrText xml:space="preserve">.name </w:instrText>
+            </w:r>
+            <w:r>
+              <w:rPr>
+                <w:color w:val="FF0000"/>
+              </w:rPr>
+              <w:fldChar w:fldCharType="end"/>
+            </w:r>
+            <w:r>
+              <w:fldChar w:fldCharType="begin"/>
+            </w:r>
+            <w:r>
+              <w:instrText xml:space="preserve"> m:else </w:instrText>
+            </w:r>
+            <w:r>
+              <w:fldChar w:fldCharType="end"/>
+            </w:r>
+            <w:r>
+              <w:rPr>
+                <w:color w:val="808080" w:themeColor="background1" w:themeShade="80"/>
+              </w:rPr>
+              <w:fldChar w:fldCharType="begin"/>
+            </w:r>
+            <w:r>
+              <w:rPr>
+                <w:color w:val="808080" w:themeColor="background1" w:themeShade="80"/>
+              </w:rPr>
+              <w:instrText xml:space="preserve"> m:</w:instrText>
+            </w:r>
+            <w:r>
+              <w:rPr>
+                <w:color w:val="808080" w:themeColor="background1" w:themeShade="80"/>
+              </w:rPr>
+              <w:instrText>op</w:instrText>
+            </w:r>
+            <w:r>
+              <w:rPr>
+                <w:color w:val="808080" w:themeColor="background1" w:themeShade="80"/>
+              </w:rPr>
+              <w:instrText xml:space="preserve">.name </w:instrText>
+            </w:r>
+            <w:r>
+              <w:rPr>
+                <w:color w:val="808080" w:themeColor="background1" w:themeShade="80"/>
+              </w:rPr>
+              <w:fldChar w:fldCharType="end"/>
+            </w:r>
+            <w:r>
+              <w:fldChar w:fldCharType="begin"/>
+            </w:r>
+            <w:r>
+              <w:instrText xml:space="preserve"> m:endif </w:instrText>
+            </w:r>
+            <w:r>
+              <w:fldChar w:fldCharType="end"/>
+            </w:r>
+            <w:r>
+              <w:fldChar w:fldCharType="begin"/>
+            </w:r>
+            <w:r>
+              <w:instrText xml:space="preserve"> m:endlet </w:instrText>
+            </w:r>
+            <w:r>
+              <w:fldChar w:fldCharType="end"/>
+            </w:r>
+            <w:r>
+              <w:fldChar w:fldCharType="begin"/>
+            </w:r>
+            <w:r>
+              <w:instrText xml:space="preserve"> m:else </w:instrText>
+            </w:r>
+            <w:r>
+              <w:fldChar w:fldCharType="end"/>
+            </w:r>
+            <w:r>
+              <w:fldChar w:fldCharType="begin"/>
+            </w:r>
+            <w:r>
+              <w:instrText xml:space="preserve"> m:</w:instrText>
+            </w:r>
+            <w:r>
+              <w:instrText>op</w:instrText>
+            </w:r>
+            <w:r>
+              <w:instrText xml:space="preserve">.name </w:instrText>
+            </w:r>
+            <w:r>
+              <w:fldChar w:fldCharType="end"/>
+            </w:r>
+            <w:r>
+              <w:fldChar w:fldCharType="begin"/>
+            </w:r>
+            <w:r>
+              <w:instrText xml:space="preserve"> m:endif </w:instrText>
             </w:r>
             <w:r>
               <w:fldChar w:fldCharType="end"/>
@@ -2891,7 +3489,7 @@
         <w:szCs w:val="24"/>
         <w:lang w:val="fr-FR"/>
       </w:rPr>
-      <w:t>9</w:t>
+      <w:t>10</w:t>
     </w:r>
     <w:r>
       <w:rPr>
@@ -2942,7 +3540,7 @@
         <w:szCs w:val="24"/>
         <w:lang w:val="fr-FR"/>
       </w:rPr>
-      <w:t>9</w:t>
+      <w:t>10</w:t>
     </w:r>
     <w:r>
       <w:rPr>
@@ -4190,6 +4788,118 @@
     </w:lvl>
   </w:abstractNum>
   <w:abstractNum w:abstractNumId="10" w15:restartNumberingAfterBreak="0">
+    <w:nsid w:val="729F0DB5"/>
+    <w:multiLevelType w:val="hybridMultilevel"/>
+    <w:tmpl w:val="2FD423A2"/>
+    <w:lvl w:ilvl="0" w:tplc="2C38EC92">
+      <w:numFmt w:val="bullet"/>
+      <w:lvlText w:val="-"/>
+      <w:lvlJc w:val="left"/>
+      <w:pPr>
+        <w:ind w:left="410" w:hanging="360"/>
+      </w:pPr>
+      <w:rPr>
+        <w:rFonts w:ascii="Calibri" w:eastAsia="Calibri" w:hAnsi="Calibri" w:cs="Calibri" w:hint="default"/>
+      </w:rPr>
+    </w:lvl>
+    <w:lvl w:ilvl="1" w:tplc="040C0003" w:tentative="1">
+      <w:start w:val="1"/>
+      <w:numFmt w:val="bullet"/>
+      <w:lvlText w:val="o"/>
+      <w:lvlJc w:val="left"/>
+      <w:pPr>
+        <w:ind w:left="1130" w:hanging="360"/>
+      </w:pPr>
+      <w:rPr>
+        <w:rFonts w:ascii="Courier New" w:hAnsi="Courier New" w:cs="Courier New" w:hint="default"/>
+      </w:rPr>
+    </w:lvl>
+    <w:lvl w:ilvl="2" w:tplc="040C0005" w:tentative="1">
+      <w:start w:val="1"/>
+      <w:numFmt w:val="bullet"/>
+      <w:lvlText w:val=""/>
+      <w:lvlJc w:val="left"/>
+      <w:pPr>
+        <w:ind w:left="1850" w:hanging="360"/>
+      </w:pPr>
+      <w:rPr>
+        <w:rFonts w:ascii="Wingdings" w:hAnsi="Wingdings" w:hint="default"/>
+      </w:rPr>
+    </w:lvl>
+    <w:lvl w:ilvl="3" w:tplc="040C0001" w:tentative="1">
+      <w:start w:val="1"/>
+      <w:numFmt w:val="bullet"/>
+      <w:lvlText w:val=""/>
+      <w:lvlJc w:val="left"/>
+      <w:pPr>
+        <w:ind w:left="2570" w:hanging="360"/>
+      </w:pPr>
+      <w:rPr>
+        <w:rFonts w:ascii="Symbol" w:hAnsi="Symbol" w:hint="default"/>
+      </w:rPr>
+    </w:lvl>
+    <w:lvl w:ilvl="4" w:tplc="040C0003" w:tentative="1">
+      <w:start w:val="1"/>
+      <w:numFmt w:val="bullet"/>
+      <w:lvlText w:val="o"/>
+      <w:lvlJc w:val="left"/>
+      <w:pPr>
+        <w:ind w:left="3290" w:hanging="360"/>
+      </w:pPr>
+      <w:rPr>
+        <w:rFonts w:ascii="Courier New" w:hAnsi="Courier New" w:cs="Courier New" w:hint="default"/>
+      </w:rPr>
+    </w:lvl>
+    <w:lvl w:ilvl="5" w:tplc="040C0005" w:tentative="1">
+      <w:start w:val="1"/>
+      <w:numFmt w:val="bullet"/>
+      <w:lvlText w:val=""/>
+      <w:lvlJc w:val="left"/>
+      <w:pPr>
+        <w:ind w:left="4010" w:hanging="360"/>
+      </w:pPr>
+      <w:rPr>
+        <w:rFonts w:ascii="Wingdings" w:hAnsi="Wingdings" w:hint="default"/>
+      </w:rPr>
+    </w:lvl>
+    <w:lvl w:ilvl="6" w:tplc="040C0001" w:tentative="1">
+      <w:start w:val="1"/>
+      <w:numFmt w:val="bullet"/>
+      <w:lvlText w:val=""/>
+      <w:lvlJc w:val="left"/>
+      <w:pPr>
+        <w:ind w:left="4730" w:hanging="360"/>
+      </w:pPr>
+      <w:rPr>
+        <w:rFonts w:ascii="Symbol" w:hAnsi="Symbol" w:hint="default"/>
+      </w:rPr>
+    </w:lvl>
+    <w:lvl w:ilvl="7" w:tplc="040C0003" w:tentative="1">
+      <w:start w:val="1"/>
+      <w:numFmt w:val="bullet"/>
+      <w:lvlText w:val="o"/>
+      <w:lvlJc w:val="left"/>
+      <w:pPr>
+        <w:ind w:left="5450" w:hanging="360"/>
+      </w:pPr>
+      <w:rPr>
+        <w:rFonts w:ascii="Courier New" w:hAnsi="Courier New" w:cs="Courier New" w:hint="default"/>
+      </w:rPr>
+    </w:lvl>
+    <w:lvl w:ilvl="8" w:tplc="040C0005" w:tentative="1">
+      <w:start w:val="1"/>
+      <w:numFmt w:val="bullet"/>
+      <w:lvlText w:val=""/>
+      <w:lvlJc w:val="left"/>
+      <w:pPr>
+        <w:ind w:left="6170" w:hanging="360"/>
+      </w:pPr>
+      <w:rPr>
+        <w:rFonts w:ascii="Wingdings" w:hAnsi="Wingdings" w:hint="default"/>
+      </w:rPr>
+    </w:lvl>
+  </w:abstractNum>
+  <w:abstractNum w:abstractNumId="11" w15:restartNumberingAfterBreak="0">
     <w:nsid w:val="7C690B47"/>
     <w:multiLevelType w:val="hybridMultilevel"/>
     <w:tmpl w:val="3DA438BE"/>
@@ -4330,10 +5040,13 @@
     <w:abstractNumId w:val="2"/>
   </w:num>
   <w:num w:numId="10">
-    <w:abstractNumId w:val="10"/>
+    <w:abstractNumId w:val="11"/>
   </w:num>
   <w:num w:numId="11">
     <w:abstractNumId w:val="1"/>
+  </w:num>
+  <w:num w:numId="12">
+    <w:abstractNumId w:val="10"/>
   </w:num>
 </w:numbering>
 </file>
@@ -5676,7 +6389,7 @@
 </file>
 
 <file path=customXml/itemProps1.xml><?xml version="1.0" encoding="utf-8"?>
-<ds:datastoreItem xmlns:ds="http://schemas.openxmlformats.org/officeDocument/2006/customXml" ds:itemID="{4B5D3A63-8DE8-4919-8213-32444A24965C}">
+<ds:datastoreItem xmlns:ds="http://schemas.openxmlformats.org/officeDocument/2006/customXml" ds:itemID="{A3D8DE43-8C68-4991-8DD5-EFBA5B20B470}">
   <ds:schemaRefs>
     <ds:schemaRef ds:uri="http://schemas.openxmlformats.org/officeDocument/2006/bibliography"/>
   </ds:schemaRefs>

</xml_diff>

<commit_message>
Fixed M2Doc generation to separated getter and setter tests.
</commit_message>
<xml_diff>
--- a/specification/M2Doc generation/template.docx
+++ b/specification/M2Doc generation/template.docx
@@ -1,6 +1,6 @@
 
 <file path=word/document.xml><?xml version="1.0" encoding="utf-8"?>
-<w:document xmlns:wpc="http://schemas.microsoft.com/office/word/2010/wordprocessingCanvas" xmlns:cx="http://schemas.microsoft.com/office/drawing/2014/chartex" xmlns:cx1="http://schemas.microsoft.com/office/drawing/2015/9/8/chartex" xmlns:mc="http://schemas.openxmlformats.org/markup-compatibility/2006" xmlns:o="urn:schemas-microsoft-com:office:office" xmlns:r="http://schemas.openxmlformats.org/officeDocument/2006/relationships" xmlns:m="http://schemas.openxmlformats.org/officeDocument/2006/math" xmlns:v="urn:schemas-microsoft-com:vml" xmlns:wp14="http://schemas.microsoft.com/office/word/2010/wordprocessingDrawing" xmlns:wp="http://schemas.openxmlformats.org/drawingml/2006/wordprocessingDrawing" xmlns:w10="urn:schemas-microsoft-com:office:word" xmlns:w="http://schemas.openxmlformats.org/wordprocessingml/2006/main" xmlns:w14="http://schemas.microsoft.com/office/word/2010/wordml" xmlns:w15="http://schemas.microsoft.com/office/word/2012/wordml" xmlns:w16se="http://schemas.microsoft.com/office/word/2015/wordml/symex" xmlns:wpg="http://schemas.microsoft.com/office/word/2010/wordprocessingGroup" xmlns:wpi="http://schemas.microsoft.com/office/word/2010/wordprocessingInk" xmlns:wne="http://schemas.microsoft.com/office/word/2006/wordml" xmlns:wps="http://schemas.microsoft.com/office/word/2010/wordprocessingShape" mc:Ignorable="w14 w15 w16se wp14">
+<w:document xmlns:wpc="http://schemas.microsoft.com/office/word/2010/wordprocessingCanvas" xmlns:mc="http://schemas.openxmlformats.org/markup-compatibility/2006" xmlns:o="urn:schemas-microsoft-com:office:office" xmlns:r="http://schemas.openxmlformats.org/officeDocument/2006/relationships" xmlns:m="http://schemas.openxmlformats.org/officeDocument/2006/math" xmlns:v="urn:schemas-microsoft-com:vml" xmlns:wp14="http://schemas.microsoft.com/office/word/2010/wordprocessingDrawing" xmlns:wp="http://schemas.openxmlformats.org/drawingml/2006/wordprocessingDrawing" xmlns:w10="urn:schemas-microsoft-com:office:word" xmlns:w="http://schemas.openxmlformats.org/wordprocessingml/2006/main" xmlns:w14="http://schemas.microsoft.com/office/word/2010/wordml" xmlns:w15="http://schemas.microsoft.com/office/word/2012/wordml" xmlns:wpg="http://schemas.microsoft.com/office/word/2010/wordprocessingGroup" xmlns:wpi="http://schemas.microsoft.com/office/word/2010/wordprocessingInk" xmlns:wne="http://schemas.microsoft.com/office/word/2006/wordml" xmlns:wps="http://schemas.microsoft.com/office/word/2010/wordprocessingShape" mc:Ignorable="w14 w15 wp14">
   <w:body>
     <w:p>
       <w:pPr>
@@ -71,18 +71,8 @@
           <w:sz w:val="80"/>
           <w:szCs w:val="80"/>
         </w:rPr>
-        <w:t xml:space="preserve"> Simplified </w:t>
-      </w:r>
-      <w:proofErr w:type="spellStart"/>
-      <w:r>
-        <w:rPr>
-          <w:rFonts w:asciiTheme="majorHAnsi" w:eastAsiaTheme="majorEastAsia" w:hAnsiTheme="majorHAnsi" w:cstheme="majorBidi"/>
-          <w:sz w:val="80"/>
-          <w:szCs w:val="80"/>
-        </w:rPr>
-        <w:t>Metamodel</w:t>
-      </w:r>
-      <w:proofErr w:type="spellEnd"/>
+        <w:t xml:space="preserve"> Simplified Metamodel</w:t>
+      </w:r>
     </w:p>
     <w:p>
       <w:pPr>
@@ -119,6 +109,7 @@
         <w:rPr>
           <w:lang w:val="fr-FR"/>
         </w:rPr>
+        <w:lastRenderedPageBreak/>
         <w:t>Tables of Content</w:t>
       </w:r>
     </w:p>
@@ -187,6 +178,7 @@
         <w:pStyle w:val="Titre1"/>
       </w:pPr>
       <w:r>
+        <w:lastRenderedPageBreak/>
         <w:t>Foreword</w:t>
       </w:r>
     </w:p>
@@ -243,21 +235,8 @@
         <w:rPr>
           <w:u w:val="single"/>
         </w:rPr>
-        <w:t xml:space="preserve">[CDB] Capella Light </w:t>
-      </w:r>
-      <w:proofErr w:type="spellStart"/>
-      <w:r>
-        <w:rPr>
-          <w:u w:val="single"/>
-        </w:rPr>
-        <w:t>Metamodel</w:t>
-      </w:r>
-      <w:proofErr w:type="spellEnd"/>
-      <w:r>
-        <w:rPr>
-          <w:u w:val="single"/>
-        </w:rPr>
-        <w:t>:</w:t>
+        <w:lastRenderedPageBreak/>
+        <w:t>[CDB] Capella Light Metamodel:</w:t>
       </w:r>
     </w:p>
     <w:p>
@@ -290,21 +269,8 @@
         <w:rPr>
           <w:i/>
         </w:rPr>
-        <w:t>Note: In the following, attributes and relation followed by [</w:t>
-      </w:r>
-      <w:proofErr w:type="spellStart"/>
-      <w:r>
-        <w:rPr>
-          <w:i/>
-        </w:rPr>
-        <w:t>ro</w:t>
-      </w:r>
-      <w:proofErr w:type="spellEnd"/>
-      <w:r>
-        <w:rPr>
-          <w:i/>
-        </w:rPr>
-        <w:t>] are in Read-Only (cannot be modified by user).</w:t>
+        <w:lastRenderedPageBreak/>
+        <w:t>Note: In the following, attributes and relation followed by [ro] are in Read-Only (cannot be modified by user).</w:t>
       </w:r>
     </w:p>
     <w:p>
@@ -457,33 +423,30 @@
                 <w:i/>
               </w:rPr>
             </w:pPr>
-            <w:proofErr w:type="spellStart"/>
             <w:r>
               <w:rPr>
                 <w:i/>
               </w:rPr>
               <w:t>systemEngineering</w:t>
             </w:r>
-            <w:proofErr w:type="spellEnd"/>
             <w:r>
               <w:rPr>
                 <w:i/>
               </w:rPr>
-              <w:t xml:space="preserve"> [</w:t>
-            </w:r>
-            <w:proofErr w:type="spellStart"/>
+              <w:t xml:space="preserve"> </w:t>
+            </w:r>
             <w:r>
               <w:rPr>
                 <w:i/>
-              </w:rPr>
-              <w:t>ro</w:t>
-            </w:r>
-            <w:proofErr w:type="spellEnd"/>
+                <w:color w:val="00B050"/>
+              </w:rPr>
+              <w:t>setter</w:t>
+            </w:r>
             <w:r>
               <w:rPr>
                 <w:i/>
               </w:rPr>
-              <w:t>]</w:t>
+              <w:t xml:space="preserve"> [ro]</w:t>
             </w:r>
           </w:p>
         </w:tc>
@@ -537,7 +500,6 @@
                 <w:i/>
               </w:rPr>
             </w:pPr>
-            <w:proofErr w:type="spellStart"/>
             <w:r>
               <w:rPr>
                 <w:b/>
@@ -545,7 +507,6 @@
               </w:rPr>
               <w:t>SystemEngineering</w:t>
             </w:r>
-            <w:proofErr w:type="spellEnd"/>
           </w:p>
         </w:tc>
         <w:tc>
@@ -572,15 +533,7 @@
     <w:p/>
     <w:p>
       <w:r>
-        <w:t xml:space="preserve">Moreover, the status of implementation of the attributes, relations and methods in the Python API </w:t>
-      </w:r>
-      <w:proofErr w:type="gramStart"/>
-      <w:r>
-        <w:t>is indicated</w:t>
-      </w:r>
-      <w:proofErr w:type="gramEnd"/>
-      <w:r>
-        <w:t xml:space="preserve"> by the following color code:</w:t>
+        <w:t>Moreover, the status of implementation of the attributes, relations and methods in the Python API is indicated by the following color code:</w:t>
       </w:r>
     </w:p>
     <w:p>
@@ -667,6 +620,7 @@
         <w:pStyle w:val="Titre1"/>
       </w:pPr>
       <w:r>
+        <w:lastRenderedPageBreak/>
         <w:t xml:space="preserve">[Package] </w:t>
       </w:r>
       <w:r>
@@ -1110,6 +1064,7 @@
         <w:rPr>
           <w:i/>
         </w:rPr>
+        <w:lastRenderedPageBreak/>
         <w:t>No direct super type</w:t>
       </w:r>
     </w:p>
@@ -1494,6 +1449,17 @@
               <w:fldChar w:fldCharType="begin"/>
             </w:r>
             <w:r>
+              <w:instrText xml:space="preserve"> m:prop.name </w:instrText>
+            </w:r>
+            <w:r>
+              <w:fldChar w:fldCharType="end"/>
+            </w:r>
+            <w:bookmarkStart w:id="0" w:name="_GoBack"/>
+            <w:bookmarkEnd w:id="0"/>
+            <w:r>
+              <w:fldChar w:fldCharType="begin"/>
+            </w:r>
+            <w:r>
               <w:instrText xml:space="preserve"> m:if not(class.abstract)</w:instrText>
             </w:r>
             <w:r>
@@ -1512,7 +1478,13 @@
               <w:instrText>oups.ownedPropertyValues-&gt;filter(capellacore::StringPropertyValue)-&gt;any</w:instrText>
             </w:r>
             <w:r>
-              <w:instrText>(x | x.name == prop.name)</w:instrText>
+              <w:instrText>(x | x.name == prop.name</w:instrText>
+            </w:r>
+            <w:r>
+              <w:instrText xml:space="preserve"> + '_getter'</w:instrText>
+            </w:r>
+            <w:r>
+              <w:instrText>)</w:instrText>
             </w:r>
             <w:r>
               <w:instrText xml:space="preserve"> </w:instrText>
@@ -1530,22 +1502,140 @@
               <w:fldChar w:fldCharType="end"/>
             </w:r>
             <w:r>
+              <w:t xml:space="preserve"> </w:t>
+            </w:r>
+            <w:r>
               <w:rPr>
                 <w:color w:val="00B050"/>
               </w:rPr>
-              <w:fldChar w:fldCharType="begin"/>
+              <w:t>getter</w:t>
+            </w:r>
+            <w:r>
+              <w:fldChar w:fldCharType="begin"/>
+            </w:r>
+            <w:r>
+              <w:instrText xml:space="preserve"> m:elseif status.value=='KO' </w:instrText>
+            </w:r>
+            <w:r>
+              <w:fldChar w:fldCharType="end"/>
+            </w:r>
+            <w:r>
+              <w:t xml:space="preserve"> </w:t>
+            </w:r>
+            <w:r>
+              <w:rPr>
+                <w:color w:val="FF0000"/>
+              </w:rPr>
+              <w:lastRenderedPageBreak/>
+              <w:t>getter</w:t>
+            </w:r>
+            <w:r>
+              <w:fldChar w:fldCharType="begin"/>
+            </w:r>
+            <w:r>
+              <w:instrText xml:space="preserve"> m:else </w:instrText>
+            </w:r>
+            <w:r>
+              <w:fldChar w:fldCharType="end"/>
+            </w:r>
+            <w:r>
+              <w:t xml:space="preserve"> </w:t>
+            </w:r>
+            <w:r>
+              <w:rPr>
+                <w:color w:val="808080" w:themeColor="background1" w:themeShade="80"/>
+              </w:rPr>
+              <w:t>getter</w:t>
+            </w:r>
+            <w:r>
+              <w:fldChar w:fldCharType="begin"/>
+            </w:r>
+            <w:r>
+              <w:instrText xml:space="preserve"> m:endif </w:instrText>
+            </w:r>
+            <w:r>
+              <w:fldChar w:fldCharType="end"/>
+            </w:r>
+            <w:r>
+              <w:fldChar w:fldCharType="begin"/>
+            </w:r>
+            <w:r>
+              <w:instrText xml:space="preserve"> m:endlet </w:instrText>
+            </w:r>
+            <w:r>
+              <w:fldChar w:fldCharType="end"/>
+            </w:r>
+            <w:r>
+              <w:fldChar w:fldCharType="begin"/>
+            </w:r>
+            <w:r>
+              <w:instrText xml:space="preserve"> m:if prop.isReadOnly </w:instrText>
+            </w:r>
+            <w:r>
+              <w:fldChar w:fldCharType="end"/>
+            </w:r>
+            <w:r>
+              <w:t xml:space="preserve"> [ro]</w:t>
+            </w:r>
+            <w:r>
+              <w:fldChar w:fldCharType="begin"/>
+            </w:r>
+            <w:r>
+              <w:instrText xml:space="preserve"> </w:instrText>
+            </w:r>
+            <w:r>
+              <w:instrText>m:</w:instrText>
+            </w:r>
+            <w:r>
+              <w:instrText xml:space="preserve">else </w:instrText>
+            </w:r>
+            <w:r>
+              <w:fldChar w:fldCharType="end"/>
+            </w:r>
+            <w:r>
+              <w:fldChar w:fldCharType="begin"/>
+            </w:r>
+            <w:r>
+              <w:instrText xml:space="preserve"> m:let status = </w:instrText>
+            </w:r>
+            <w:r>
+              <w:instrText>class.ownedPropertyValueGr</w:instrText>
+            </w:r>
+            <w:r>
+              <w:instrText>oups.ownedPropertyValues-&gt;filter(capellacore::StringPropertyValue)-&gt;any</w:instrText>
+            </w:r>
+            <w:r>
+              <w:instrText>(x | x.name == prop.name</w:instrText>
+            </w:r>
+            <w:r>
+              <w:instrText xml:space="preserve"> + '_setter'</w:instrText>
+            </w:r>
+            <w:r>
+              <w:instrText>)</w:instrText>
+            </w:r>
+            <w:r>
+              <w:instrText xml:space="preserve"> </w:instrText>
+            </w:r>
+            <w:r>
+              <w:fldChar w:fldCharType="end"/>
+            </w:r>
+            <w:r>
+              <w:fldChar w:fldCharType="begin"/>
+            </w:r>
+            <w:r>
+              <w:instrText xml:space="preserve"> m:if status.value=='OK' </w:instrText>
+            </w:r>
+            <w:r>
+              <w:fldChar w:fldCharType="end"/>
+            </w:r>
+            <w:r>
+              <w:t>/</w:t>
             </w:r>
             <w:r>
               <w:rPr>
                 <w:color w:val="00B050"/>
               </w:rPr>
-              <w:instrText xml:space="preserve"> m:prop.name </w:instrText>
-            </w:r>
-            <w:r>
-              <w:rPr>
-                <w:color w:val="00B050"/>
-              </w:rPr>
-              <w:fldChar w:fldCharType="end"/>
+              <w:t>setter</w:t>
             </w:r>
             <w:r>
               <w:fldChar w:fldCharType="begin"/>
@@ -1557,22 +1647,13 @@
               <w:fldChar w:fldCharType="end"/>
             </w:r>
             <w:r>
+              <w:t>/</w:t>
+            </w:r>
+            <w:r>
               <w:rPr>
                 <w:color w:val="FF0000"/>
               </w:rPr>
-              <w:fldChar w:fldCharType="begin"/>
-            </w:r>
-            <w:r>
-              <w:rPr>
-                <w:color w:val="FF0000"/>
-              </w:rPr>
-              <w:instrText xml:space="preserve"> m:prop.name </w:instrText>
-            </w:r>
-            <w:r>
-              <w:rPr>
-                <w:color w:val="FF0000"/>
-              </w:rPr>
-              <w:fldChar w:fldCharType="end"/>
+              <w:t>setter</w:t>
             </w:r>
             <w:r>
               <w:fldChar w:fldCharType="begin"/>
@@ -1584,22 +1665,13 @@
               <w:fldChar w:fldCharType="end"/>
             </w:r>
             <w:r>
+              <w:t>/</w:t>
+            </w:r>
+            <w:r>
               <w:rPr>
                 <w:color w:val="808080" w:themeColor="background1" w:themeShade="80"/>
               </w:rPr>
-              <w:fldChar w:fldCharType="begin"/>
-            </w:r>
-            <w:r>
-              <w:rPr>
-                <w:color w:val="808080" w:themeColor="background1" w:themeShade="80"/>
-              </w:rPr>
-              <w:instrText xml:space="preserve"> m:prop.name </w:instrText>
-            </w:r>
-            <w:r>
-              <w:rPr>
-                <w:color w:val="808080" w:themeColor="background1" w:themeShade="80"/>
-              </w:rPr>
-              <w:fldChar w:fldCharType="end"/>
+              <w:t>setter</w:t>
             </w:r>
             <w:r>
               <w:fldChar w:fldCharType="begin"/>
@@ -1623,48 +1695,10 @@
               <w:fldChar w:fldCharType="begin"/>
             </w:r>
             <w:r>
-              <w:instrText xml:space="preserve"> m:else </w:instrText>
-            </w:r>
-            <w:r>
-              <w:fldChar w:fldCharType="end"/>
-            </w:r>
-            <w:r>
-              <w:fldChar w:fldCharType="begin"/>
-            </w:r>
-            <w:r>
-              <w:instrText xml:space="preserve"> m:prop.name </w:instrText>
-            </w:r>
-            <w:r>
-              <w:fldChar w:fldCharType="end"/>
-            </w:r>
-            <w:r>
-              <w:fldChar w:fldCharType="begin"/>
-            </w:r>
-            <w:r>
               <w:instrText xml:space="preserve"> m:endif </w:instrText>
             </w:r>
             <w:r>
               <w:fldChar w:fldCharType="end"/>
-            </w:r>
-            <w:r>
-              <w:fldChar w:fldCharType="begin"/>
-            </w:r>
-            <w:r>
-              <w:instrText xml:space="preserve"> m:if prop.isReadOnly </w:instrText>
-            </w:r>
-            <w:r>
-              <w:fldChar w:fldCharType="end"/>
-            </w:r>
-            <w:r>
-              <w:t xml:space="preserve"> [</w:t>
-            </w:r>
-            <w:proofErr w:type="spellStart"/>
-            <w:r>
-              <w:t>ro</w:t>
-            </w:r>
-            <w:proofErr w:type="spellEnd"/>
-            <w:r>
-              <w:t>]</w:t>
             </w:r>
             <w:r>
               <w:fldChar w:fldCharType="begin"/>
@@ -1686,6 +1720,7 @@
               <w:spacing w:after="0" w:line="240" w:lineRule="auto"/>
             </w:pPr>
             <w:r>
+              <w:lastRenderedPageBreak/>
               <w:fldChar w:fldCharType="begin"/>
             </w:r>
             <w:r>
@@ -2079,10 +2114,7 @@
               <w:instrText>class.ownedPropertyValueGr</w:instrText>
             </w:r>
             <w:r>
-              <w:instrText>oups.ownedPropertyValues-&gt;filter(capellacore::StringPropertyValue)-&gt;any</w:instrText>
-            </w:r>
-            <w:r>
-              <w:instrText>(x | x.name == rel</w:instrText>
+              <w:instrText>oups.ownedPropertyValues-&gt;filter(capellacore::StringPropertyValue)-&gt;any(x | x.name == rel</w:instrText>
             </w:r>
             <w:r>
               <w:instrText>.name)</w:instrText>
@@ -2217,7 +2249,11 @@
               <w:fldChar w:fldCharType="begin"/>
             </w:r>
             <w:r>
-              <w:instrText xml:space="preserve"> m:endlet </w:instrText>
+              <w:instrText xml:space="preserve"> </w:instrText>
+            </w:r>
+            <w:r>
+              <w:lastRenderedPageBreak/>
+              <w:instrText xml:space="preserve">m:endlet </w:instrText>
             </w:r>
             <w:r>
               <w:fldChar w:fldCharType="end"/>
@@ -2235,13 +2271,7 @@
               <w:fldChar w:fldCharType="begin"/>
             </w:r>
             <w:r>
-              <w:instrText xml:space="preserve"> m:</w:instrText>
-            </w:r>
-            <w:r>
-              <w:instrText>rel</w:instrText>
-            </w:r>
-            <w:r>
-              <w:instrText xml:space="preserve">.name </w:instrText>
+              <w:instrText xml:space="preserve"> m:rel.name </w:instrText>
             </w:r>
             <w:r>
               <w:fldChar w:fldCharType="end"/>
@@ -2259,24 +2289,13 @@
               <w:fldChar w:fldCharType="begin"/>
             </w:r>
             <w:r>
-              <w:instrText xml:space="preserve"> m:if rel</w:instrText>
-            </w:r>
-            <w:r>
-              <w:instrText xml:space="preserve">.isReadOnly </w:instrText>
-            </w:r>
-            <w:r>
-              <w:fldChar w:fldCharType="end"/>
-            </w:r>
-            <w:r>
-              <w:t xml:space="preserve"> [</w:t>
-            </w:r>
-            <w:proofErr w:type="spellStart"/>
-            <w:r>
-              <w:t>ro</w:t>
-            </w:r>
-            <w:proofErr w:type="spellEnd"/>
-            <w:r>
-              <w:t>]</w:t>
+              <w:instrText xml:space="preserve"> m:if rel.isReadOnly </w:instrText>
+            </w:r>
+            <w:r>
+              <w:fldChar w:fldCharType="end"/>
+            </w:r>
+            <w:r>
+              <w:t xml:space="preserve"> [ro]</w:t>
             </w:r>
             <w:r>
               <w:fldChar w:fldCharType="begin"/>
@@ -2298,6 +2317,7 @@
               <w:spacing w:after="0" w:line="240" w:lineRule="auto"/>
             </w:pPr>
             <w:r>
+              <w:lastRenderedPageBreak/>
               <w:fldChar w:fldCharType="begin"/>
             </w:r>
             <w:r>
@@ -2664,16 +2684,8 @@
               <w:rPr>
                 <w:b/>
               </w:rPr>
-              <w:t xml:space="preserve">IN </w:t>
-            </w:r>
-            <w:proofErr w:type="spellStart"/>
-            <w:r>
-              <w:rPr>
-                <w:b/>
-              </w:rPr>
-              <w:t>Param</w:t>
-            </w:r>
-            <w:proofErr w:type="spellEnd"/>
+              <w:t>IN Param</w:t>
+            </w:r>
           </w:p>
         </w:tc>
         <w:tc>
@@ -2755,10 +2767,7 @@
               <w:instrText>class.ownedPropertyValueGr</w:instrText>
             </w:r>
             <w:r>
-              <w:instrText>oups.ownedPropertyValues-&gt;filter(capellacore::StringPropertyValue)-&gt;any</w:instrText>
-            </w:r>
-            <w:r>
-              <w:instrText>(x | x.name == op</w:instrText>
+              <w:instrText>oups.ownedPropertyValues-&gt;filter(capellacore::StringPropertyValue)-&gt;any(x | x.name == op</w:instrText>
             </w:r>
             <w:r>
               <w:instrText>.name)</w:instrText>
@@ -2911,13 +2920,7 @@
               <w:fldChar w:fldCharType="begin"/>
             </w:r>
             <w:r>
-              <w:instrText xml:space="preserve"> m:</w:instrText>
-            </w:r>
-            <w:r>
-              <w:instrText>op</w:instrText>
-            </w:r>
-            <w:r>
-              <w:instrText xml:space="preserve">.name </w:instrText>
+              <w:instrText xml:space="preserve"> m:op.name </w:instrText>
             </w:r>
             <w:r>
               <w:fldChar w:fldCharType="end"/>
@@ -3187,6 +3190,7 @@
         <w:pStyle w:val="Titre2"/>
       </w:pPr>
       <w:r>
+        <w:lastRenderedPageBreak/>
         <w:t xml:space="preserve">[Enumeration] </w:t>
       </w:r>
       <w:r>
@@ -3398,7 +3402,7 @@
 </file>
 
 <file path=word/endnotes.xml><?xml version="1.0" encoding="utf-8"?>
-<w:endnotes xmlns:wpc="http://schemas.microsoft.com/office/word/2010/wordprocessingCanvas" xmlns:cx="http://schemas.microsoft.com/office/drawing/2014/chartex" xmlns:cx1="http://schemas.microsoft.com/office/drawing/2015/9/8/chartex" xmlns:mc="http://schemas.openxmlformats.org/markup-compatibility/2006" xmlns:o="urn:schemas-microsoft-com:office:office" xmlns:r="http://schemas.openxmlformats.org/officeDocument/2006/relationships" xmlns:m="http://schemas.openxmlformats.org/officeDocument/2006/math" xmlns:v="urn:schemas-microsoft-com:vml" xmlns:wp14="http://schemas.microsoft.com/office/word/2010/wordprocessingDrawing" xmlns:wp="http://schemas.openxmlformats.org/drawingml/2006/wordprocessingDrawing" xmlns:w10="urn:schemas-microsoft-com:office:word" xmlns:w="http://schemas.openxmlformats.org/wordprocessingml/2006/main" xmlns:w14="http://schemas.microsoft.com/office/word/2010/wordml" xmlns:w15="http://schemas.microsoft.com/office/word/2012/wordml" xmlns:w16se="http://schemas.microsoft.com/office/word/2015/wordml/symex" xmlns:wpg="http://schemas.microsoft.com/office/word/2010/wordprocessingGroup" xmlns:wpi="http://schemas.microsoft.com/office/word/2010/wordprocessingInk" xmlns:wne="http://schemas.microsoft.com/office/word/2006/wordml" xmlns:wps="http://schemas.microsoft.com/office/word/2010/wordprocessingShape" mc:Ignorable="w14 w15 w16se wp14">
+<w:endnotes xmlns:wpc="http://schemas.microsoft.com/office/word/2010/wordprocessingCanvas" xmlns:mc="http://schemas.openxmlformats.org/markup-compatibility/2006" xmlns:o="urn:schemas-microsoft-com:office:office" xmlns:r="http://schemas.openxmlformats.org/officeDocument/2006/relationships" xmlns:m="http://schemas.openxmlformats.org/officeDocument/2006/math" xmlns:v="urn:schemas-microsoft-com:vml" xmlns:wp14="http://schemas.microsoft.com/office/word/2010/wordprocessingDrawing" xmlns:wp="http://schemas.openxmlformats.org/drawingml/2006/wordprocessingDrawing" xmlns:w10="urn:schemas-microsoft-com:office:word" xmlns:w="http://schemas.openxmlformats.org/wordprocessingml/2006/main" xmlns:w14="http://schemas.microsoft.com/office/word/2010/wordml" xmlns:w15="http://schemas.microsoft.com/office/word/2012/wordml" xmlns:wpg="http://schemas.microsoft.com/office/word/2010/wordprocessingGroup" xmlns:wpi="http://schemas.microsoft.com/office/word/2010/wordprocessingInk" xmlns:wne="http://schemas.microsoft.com/office/word/2006/wordml" xmlns:wps="http://schemas.microsoft.com/office/word/2010/wordprocessingShape" mc:Ignorable="w14 w15 wp14">
   <w:endnote w:type="separator" w:id="-1">
     <w:p>
       <w:pPr>
@@ -3423,7 +3427,7 @@
 </file>
 
 <file path=word/footer1.xml><?xml version="1.0" encoding="utf-8"?>
-<w:ftr xmlns:wpc="http://schemas.microsoft.com/office/word/2010/wordprocessingCanvas" xmlns:cx="http://schemas.microsoft.com/office/drawing/2014/chartex" xmlns:cx1="http://schemas.microsoft.com/office/drawing/2015/9/8/chartex" xmlns:mc="http://schemas.openxmlformats.org/markup-compatibility/2006" xmlns:o="urn:schemas-microsoft-com:office:office" xmlns:r="http://schemas.openxmlformats.org/officeDocument/2006/relationships" xmlns:m="http://schemas.openxmlformats.org/officeDocument/2006/math" xmlns:v="urn:schemas-microsoft-com:vml" xmlns:wp14="http://schemas.microsoft.com/office/word/2010/wordprocessingDrawing" xmlns:wp="http://schemas.openxmlformats.org/drawingml/2006/wordprocessingDrawing" xmlns:w10="urn:schemas-microsoft-com:office:word" xmlns:w="http://schemas.openxmlformats.org/wordprocessingml/2006/main" xmlns:w14="http://schemas.microsoft.com/office/word/2010/wordml" xmlns:w15="http://schemas.microsoft.com/office/word/2012/wordml" xmlns:w16se="http://schemas.microsoft.com/office/word/2015/wordml/symex" xmlns:wpg="http://schemas.microsoft.com/office/word/2010/wordprocessingGroup" xmlns:wpi="http://schemas.microsoft.com/office/word/2010/wordprocessingInk" xmlns:wne="http://schemas.microsoft.com/office/word/2006/wordml" xmlns:wps="http://schemas.microsoft.com/office/word/2010/wordprocessingShape" mc:Ignorable="w14 w15 w16se wp14">
+<w:ftr xmlns:wpc="http://schemas.microsoft.com/office/word/2010/wordprocessingCanvas" xmlns:mc="http://schemas.openxmlformats.org/markup-compatibility/2006" xmlns:o="urn:schemas-microsoft-com:office:office" xmlns:r="http://schemas.openxmlformats.org/officeDocument/2006/relationships" xmlns:m="http://schemas.openxmlformats.org/officeDocument/2006/math" xmlns:v="urn:schemas-microsoft-com:vml" xmlns:wp14="http://schemas.microsoft.com/office/word/2010/wordprocessingDrawing" xmlns:wp="http://schemas.openxmlformats.org/drawingml/2006/wordprocessingDrawing" xmlns:w10="urn:schemas-microsoft-com:office:word" xmlns:w="http://schemas.openxmlformats.org/wordprocessingml/2006/main" xmlns:w14="http://schemas.microsoft.com/office/word/2010/wordml" xmlns:w15="http://schemas.microsoft.com/office/word/2012/wordml" xmlns:wpg="http://schemas.microsoft.com/office/word/2010/wordprocessingGroup" xmlns:wpi="http://schemas.microsoft.com/office/word/2010/wordprocessingInk" xmlns:wne="http://schemas.microsoft.com/office/word/2006/wordml" xmlns:wps="http://schemas.microsoft.com/office/word/2010/wordprocessingShape" mc:Ignorable="w14 w15 wp14">
   <w:p>
     <w:pPr>
       <w:tabs>
@@ -3489,7 +3493,7 @@
         <w:szCs w:val="24"/>
         <w:lang w:val="fr-FR"/>
       </w:rPr>
-      <w:t>10</w:t>
+      <w:t>7</w:t>
     </w:r>
     <w:r>
       <w:rPr>
@@ -3560,7 +3564,7 @@
 </file>
 
 <file path=word/footnotes.xml><?xml version="1.0" encoding="utf-8"?>
-<w:footnotes xmlns:wpc="http://schemas.microsoft.com/office/word/2010/wordprocessingCanvas" xmlns:cx="http://schemas.microsoft.com/office/drawing/2014/chartex" xmlns:cx1="http://schemas.microsoft.com/office/drawing/2015/9/8/chartex" xmlns:mc="http://schemas.openxmlformats.org/markup-compatibility/2006" xmlns:o="urn:schemas-microsoft-com:office:office" xmlns:r="http://schemas.openxmlformats.org/officeDocument/2006/relationships" xmlns:m="http://schemas.openxmlformats.org/officeDocument/2006/math" xmlns:v="urn:schemas-microsoft-com:vml" xmlns:wp14="http://schemas.microsoft.com/office/word/2010/wordprocessingDrawing" xmlns:wp="http://schemas.openxmlformats.org/drawingml/2006/wordprocessingDrawing" xmlns:w10="urn:schemas-microsoft-com:office:word" xmlns:w="http://schemas.openxmlformats.org/wordprocessingml/2006/main" xmlns:w14="http://schemas.microsoft.com/office/word/2010/wordml" xmlns:w15="http://schemas.microsoft.com/office/word/2012/wordml" xmlns:w16se="http://schemas.microsoft.com/office/word/2015/wordml/symex" xmlns:wpg="http://schemas.microsoft.com/office/word/2010/wordprocessingGroup" xmlns:wpi="http://schemas.microsoft.com/office/word/2010/wordprocessingInk" xmlns:wne="http://schemas.microsoft.com/office/word/2006/wordml" xmlns:wps="http://schemas.microsoft.com/office/word/2010/wordprocessingShape" mc:Ignorable="w14 w15 w16se wp14">
+<w:footnotes xmlns:wpc="http://schemas.microsoft.com/office/word/2010/wordprocessingCanvas" xmlns:mc="http://schemas.openxmlformats.org/markup-compatibility/2006" xmlns:o="urn:schemas-microsoft-com:office:office" xmlns:r="http://schemas.openxmlformats.org/officeDocument/2006/relationships" xmlns:m="http://schemas.openxmlformats.org/officeDocument/2006/math" xmlns:v="urn:schemas-microsoft-com:vml" xmlns:wp14="http://schemas.microsoft.com/office/word/2010/wordprocessingDrawing" xmlns:wp="http://schemas.openxmlformats.org/drawingml/2006/wordprocessingDrawing" xmlns:w10="urn:schemas-microsoft-com:office:word" xmlns:w="http://schemas.openxmlformats.org/wordprocessingml/2006/main" xmlns:w14="http://schemas.microsoft.com/office/word/2010/wordml" xmlns:w15="http://schemas.microsoft.com/office/word/2012/wordml" xmlns:wpg="http://schemas.microsoft.com/office/word/2010/wordprocessingGroup" xmlns:wpi="http://schemas.microsoft.com/office/word/2010/wordprocessingInk" xmlns:wne="http://schemas.microsoft.com/office/word/2006/wordml" xmlns:wps="http://schemas.microsoft.com/office/word/2010/wordprocessingShape" mc:Ignorable="w14 w15 wp14">
   <w:footnote w:type="separator" w:id="-1">
     <w:p>
       <w:pPr>
@@ -3585,7 +3589,7 @@
 </file>
 
 <file path=word/header1.xml><?xml version="1.0" encoding="utf-8"?>
-<w:hdr xmlns:wpc="http://schemas.microsoft.com/office/word/2010/wordprocessingCanvas" xmlns:cx="http://schemas.microsoft.com/office/drawing/2014/chartex" xmlns:cx1="http://schemas.microsoft.com/office/drawing/2015/9/8/chartex" xmlns:mc="http://schemas.openxmlformats.org/markup-compatibility/2006" xmlns:o="urn:schemas-microsoft-com:office:office" xmlns:r="http://schemas.openxmlformats.org/officeDocument/2006/relationships" xmlns:m="http://schemas.openxmlformats.org/officeDocument/2006/math" xmlns:v="urn:schemas-microsoft-com:vml" xmlns:wp14="http://schemas.microsoft.com/office/word/2010/wordprocessingDrawing" xmlns:wp="http://schemas.openxmlformats.org/drawingml/2006/wordprocessingDrawing" xmlns:w10="urn:schemas-microsoft-com:office:word" xmlns:w="http://schemas.openxmlformats.org/wordprocessingml/2006/main" xmlns:w14="http://schemas.microsoft.com/office/word/2010/wordml" xmlns:w15="http://schemas.microsoft.com/office/word/2012/wordml" xmlns:w16se="http://schemas.microsoft.com/office/word/2015/wordml/symex" xmlns:wpg="http://schemas.microsoft.com/office/word/2010/wordprocessingGroup" xmlns:wpi="http://schemas.microsoft.com/office/word/2010/wordprocessingInk" xmlns:wne="http://schemas.microsoft.com/office/word/2006/wordml" xmlns:wps="http://schemas.microsoft.com/office/word/2010/wordprocessingShape" mc:Ignorable="w14 w15 w16se wp14">
+<w:hdr xmlns:wpc="http://schemas.microsoft.com/office/word/2010/wordprocessingCanvas" xmlns:mc="http://schemas.openxmlformats.org/markup-compatibility/2006" xmlns:o="urn:schemas-microsoft-com:office:office" xmlns:r="http://schemas.openxmlformats.org/officeDocument/2006/relationships" xmlns:m="http://schemas.openxmlformats.org/officeDocument/2006/math" xmlns:v="urn:schemas-microsoft-com:vml" xmlns:wp14="http://schemas.microsoft.com/office/word/2010/wordprocessingDrawing" xmlns:wp="http://schemas.openxmlformats.org/drawingml/2006/wordprocessingDrawing" xmlns:w10="urn:schemas-microsoft-com:office:word" xmlns:w="http://schemas.openxmlformats.org/wordprocessingml/2006/main" xmlns:w14="http://schemas.microsoft.com/office/word/2010/wordml" xmlns:w15="http://schemas.microsoft.com/office/word/2012/wordml" xmlns:wpg="http://schemas.microsoft.com/office/word/2010/wordprocessingGroup" xmlns:wpi="http://schemas.microsoft.com/office/word/2010/wordprocessingInk" xmlns:wne="http://schemas.microsoft.com/office/word/2006/wordml" xmlns:wps="http://schemas.microsoft.com/office/word/2010/wordprocessingShape" mc:Ignorable="w14 w15 wp14">
   <w:tbl>
     <w:tblPr>
       <w:tblW w:w="5284" w:type="pct"/>
@@ -3629,39 +3633,8 @@
               <w:szCs w:val="36"/>
               <w:lang w:val="fr-FR"/>
             </w:rPr>
-            <w:t xml:space="preserve">Python4Capella </w:t>
+            <w:t>Python4Capella Simplified Metamodel</w:t>
           </w:r>
-          <w:proofErr w:type="spellStart"/>
-          <w:r>
-            <w:rPr>
-              <w:rFonts w:asciiTheme="majorHAnsi" w:eastAsiaTheme="majorEastAsia" w:hAnsiTheme="majorHAnsi" w:cstheme="majorBidi"/>
-              <w:sz w:val="36"/>
-              <w:szCs w:val="36"/>
-              <w:lang w:val="fr-FR"/>
-            </w:rPr>
-            <w:t>Simplified</w:t>
-          </w:r>
-          <w:proofErr w:type="spellEnd"/>
-          <w:r>
-            <w:rPr>
-              <w:rFonts w:asciiTheme="majorHAnsi" w:eastAsiaTheme="majorEastAsia" w:hAnsiTheme="majorHAnsi" w:cstheme="majorBidi"/>
-              <w:sz w:val="36"/>
-              <w:szCs w:val="36"/>
-              <w:lang w:val="fr-FR"/>
-            </w:rPr>
-            <w:t xml:space="preserve"> </w:t>
-          </w:r>
-          <w:proofErr w:type="spellStart"/>
-          <w:r>
-            <w:rPr>
-              <w:rFonts w:asciiTheme="majorHAnsi" w:eastAsiaTheme="majorEastAsia" w:hAnsiTheme="majorHAnsi" w:cstheme="majorBidi"/>
-              <w:sz w:val="36"/>
-              <w:szCs w:val="36"/>
-              <w:lang w:val="fr-FR"/>
-            </w:rPr>
-            <w:t>Metamodel</w:t>
-          </w:r>
-          <w:proofErr w:type="spellEnd"/>
         </w:p>
       </w:tc>
     </w:tr>
@@ -3675,7 +3648,7 @@
 </file>
 
 <file path=word/numbering.xml><?xml version="1.0" encoding="utf-8"?>
-<w:numbering xmlns:wpc="http://schemas.microsoft.com/office/word/2010/wordprocessingCanvas" xmlns:cx="http://schemas.microsoft.com/office/drawing/2014/chartex" xmlns:cx1="http://schemas.microsoft.com/office/drawing/2015/9/8/chartex" xmlns:mc="http://schemas.openxmlformats.org/markup-compatibility/2006" xmlns:o="urn:schemas-microsoft-com:office:office" xmlns:r="http://schemas.openxmlformats.org/officeDocument/2006/relationships" xmlns:m="http://schemas.openxmlformats.org/officeDocument/2006/math" xmlns:v="urn:schemas-microsoft-com:vml" xmlns:wp14="http://schemas.microsoft.com/office/word/2010/wordprocessingDrawing" xmlns:wp="http://schemas.openxmlformats.org/drawingml/2006/wordprocessingDrawing" xmlns:w10="urn:schemas-microsoft-com:office:word" xmlns:w="http://schemas.openxmlformats.org/wordprocessingml/2006/main" xmlns:w14="http://schemas.microsoft.com/office/word/2010/wordml" xmlns:w15="http://schemas.microsoft.com/office/word/2012/wordml" xmlns:w16se="http://schemas.microsoft.com/office/word/2015/wordml/symex" xmlns:wpg="http://schemas.microsoft.com/office/word/2010/wordprocessingGroup" xmlns:wpi="http://schemas.microsoft.com/office/word/2010/wordprocessingInk" xmlns:wne="http://schemas.microsoft.com/office/word/2006/wordml" xmlns:wps="http://schemas.microsoft.com/office/word/2010/wordprocessingShape" mc:Ignorable="w14 w15 w16se wp14">
+<w:numbering xmlns:wpc="http://schemas.microsoft.com/office/word/2010/wordprocessingCanvas" xmlns:mc="http://schemas.openxmlformats.org/markup-compatibility/2006" xmlns:o="urn:schemas-microsoft-com:office:office" xmlns:r="http://schemas.openxmlformats.org/officeDocument/2006/relationships" xmlns:m="http://schemas.openxmlformats.org/officeDocument/2006/math" xmlns:v="urn:schemas-microsoft-com:vml" xmlns:wp14="http://schemas.microsoft.com/office/word/2010/wordprocessingDrawing" xmlns:wp="http://schemas.openxmlformats.org/drawingml/2006/wordprocessingDrawing" xmlns:w10="urn:schemas-microsoft-com:office:word" xmlns:w="http://schemas.openxmlformats.org/wordprocessingml/2006/main" xmlns:w14="http://schemas.microsoft.com/office/word/2010/wordml" xmlns:w15="http://schemas.microsoft.com/office/word/2012/wordml" xmlns:wpg="http://schemas.microsoft.com/office/word/2010/wordprocessingGroup" xmlns:wpi="http://schemas.microsoft.com/office/word/2010/wordprocessingInk" xmlns:wne="http://schemas.microsoft.com/office/word/2006/wordml" xmlns:wps="http://schemas.microsoft.com/office/word/2010/wordprocessingShape" mc:Ignorable="w14 w15 wp14">
   <w:abstractNum w:abstractNumId="0" w15:restartNumberingAfterBreak="0">
     <w:nsid w:val="03DB2885"/>
     <w:multiLevelType w:val="hybridMultilevel"/>
@@ -5052,7 +5025,7 @@
 </file>
 
 <file path=word/styles.xml><?xml version="1.0" encoding="utf-8"?>
-<w:styles xmlns:mc="http://schemas.openxmlformats.org/markup-compatibility/2006" xmlns:r="http://schemas.openxmlformats.org/officeDocument/2006/relationships" xmlns:w="http://schemas.openxmlformats.org/wordprocessingml/2006/main" xmlns:w14="http://schemas.microsoft.com/office/word/2010/wordml" xmlns:w15="http://schemas.microsoft.com/office/word/2012/wordml" xmlns:w16se="http://schemas.microsoft.com/office/word/2015/wordml/symex" mc:Ignorable="w14 w15 w16se">
+<w:styles xmlns:mc="http://schemas.openxmlformats.org/markup-compatibility/2006" xmlns:r="http://schemas.openxmlformats.org/officeDocument/2006/relationships" xmlns:w="http://schemas.openxmlformats.org/wordprocessingml/2006/main" xmlns:w14="http://schemas.microsoft.com/office/word/2010/wordml" xmlns:w15="http://schemas.microsoft.com/office/word/2012/wordml" mc:Ignorable="w14 w15">
   <w:docDefaults>
     <w:rPrDefault>
       <w:rPr>
@@ -6389,7 +6362,7 @@
 </file>
 
 <file path=customXml/itemProps1.xml><?xml version="1.0" encoding="utf-8"?>
-<ds:datastoreItem xmlns:ds="http://schemas.openxmlformats.org/officeDocument/2006/customXml" ds:itemID="{A3D8DE43-8C68-4991-8DD5-EFBA5B20B470}">
+<ds:datastoreItem xmlns:ds="http://schemas.openxmlformats.org/officeDocument/2006/customXml" ds:itemID="{AADE39B9-C182-4945-91BF-31C0F5579A71}">
   <ds:schemaRefs>
     <ds:schemaRef ds:uri="http://schemas.openxmlformats.org/officeDocument/2006/bibliography"/>
   </ds:schemaRefs>

</xml_diff>

<commit_message>
Fixed #89 The M2Doc template doesn't generate color codes for relations status.
</commit_message>
<xml_diff>
--- a/specification/M2Doc generation/template.docx
+++ b/specification/M2Doc generation/template.docx
@@ -1454,8 +1454,6 @@
             <w:r>
               <w:fldChar w:fldCharType="end"/>
             </w:r>
-            <w:bookmarkStart w:id="0" w:name="_GoBack"/>
-            <w:bookmarkEnd w:id="0"/>
             <w:r>
               <w:fldChar w:fldCharType="begin"/>
             </w:r>
@@ -2080,11 +2078,11 @@
         <w:tblLook w:val="04A0" w:firstRow="1" w:lastRow="0" w:firstColumn="1" w:lastColumn="0" w:noHBand="0" w:noVBand="1"/>
       </w:tblPr>
       <w:tblGrid>
-        <w:gridCol w:w="1833"/>
-        <w:gridCol w:w="1833"/>
-        <w:gridCol w:w="1833"/>
-        <w:gridCol w:w="1834"/>
-        <w:gridCol w:w="1834"/>
+        <w:gridCol w:w="2386"/>
+        <w:gridCol w:w="1698"/>
+        <w:gridCol w:w="1704"/>
+        <w:gridCol w:w="1700"/>
+        <w:gridCol w:w="1755"/>
       </w:tblGrid>
       <w:tr>
         <w:tc>
@@ -2099,6 +2097,21 @@
               <w:fldChar w:fldCharType="begin"/>
             </w:r>
             <w:r>
+              <w:instrText xml:space="preserve"> m:</w:instrText>
+            </w:r>
+            <w:r>
+              <w:instrText>rel</w:instrText>
+            </w:r>
+            <w:r>
+              <w:instrText xml:space="preserve">.name </w:instrText>
+            </w:r>
+            <w:r>
+              <w:fldChar w:fldCharType="end"/>
+            </w:r>
+            <w:r>
+              <w:fldChar w:fldCharType="begin"/>
+            </w:r>
+            <w:r>
               <w:instrText xml:space="preserve"> m:if not(class.abstract)</w:instrText>
             </w:r>
             <w:r>
@@ -2114,10 +2127,22 @@
               <w:instrText>class.ownedPropertyValueGr</w:instrText>
             </w:r>
             <w:r>
-              <w:instrText>oups.ownedPropertyValues-&gt;filter(capellacore::StringPropertyValue)-&gt;any(x | x.name == rel</w:instrText>
-            </w:r>
-            <w:r>
-              <w:instrText>.name)</w:instrText>
+              <w:instrText>oups.ownedPropertyValues-&gt;filter(capellacore::StringPropertyValue)-&gt;any</w:instrText>
+            </w:r>
+            <w:r>
+              <w:instrText xml:space="preserve">(x | x.name == </w:instrText>
+            </w:r>
+            <w:r>
+              <w:instrText>rel</w:instrText>
+            </w:r>
+            <w:r>
+              <w:instrText>.name</w:instrText>
+            </w:r>
+            <w:r>
+              <w:instrText xml:space="preserve"> + '_getter'</w:instrText>
+            </w:r>
+            <w:r>
+              <w:instrText>)</w:instrText>
             </w:r>
             <w:r>
               <w:instrText xml:space="preserve"> </w:instrText>
@@ -2135,28 +2160,154 @@
               <w:fldChar w:fldCharType="end"/>
             </w:r>
             <w:r>
+              <w:t xml:space="preserve"> </w:t>
+            </w:r>
+            <w:r>
               <w:rPr>
                 <w:color w:val="00B050"/>
               </w:rPr>
-              <w:fldChar w:fldCharType="begin"/>
+              <w:t>getter</w:t>
+            </w:r>
+            <w:r>
+              <w:fldChar w:fldCharType="begin"/>
+            </w:r>
+            <w:r>
+              <w:instrText xml:space="preserve"> m:elseif status.value=='KO' </w:instrText>
+            </w:r>
+            <w:r>
+              <w:fldChar w:fldCharType="end"/>
+            </w:r>
+            <w:r>
+              <w:t xml:space="preserve"> </w:t>
+            </w:r>
+            <w:r>
+              <w:rPr>
+                <w:color w:val="FF0000"/>
+              </w:rPr>
+              <w:t>getter</w:t>
+            </w:r>
+            <w:r>
+              <w:fldChar w:fldCharType="begin"/>
+            </w:r>
+            <w:r>
+              <w:instrText xml:space="preserve"> m:else </w:instrText>
+            </w:r>
+            <w:r>
+              <w:fldChar w:fldCharType="end"/>
+            </w:r>
+            <w:r>
+              <w:t xml:space="preserve"> </w:t>
+            </w:r>
+            <w:r>
+              <w:rPr>
+                <w:color w:val="808080" w:themeColor="background1" w:themeShade="80"/>
+              </w:rPr>
+              <w:t>getter</w:t>
+            </w:r>
+            <w:r>
+              <w:fldChar w:fldCharType="begin"/>
+            </w:r>
+            <w:r>
+              <w:instrText xml:space="preserve"> m:endif </w:instrText>
+            </w:r>
+            <w:r>
+              <w:fldChar w:fldCharType="end"/>
+            </w:r>
+            <w:r>
+              <w:fldChar w:fldCharType="begin"/>
+            </w:r>
+            <w:r>
+              <w:instrText xml:space="preserve"> m:endlet </w:instrText>
+            </w:r>
+            <w:r>
+              <w:fldChar w:fldCharType="end"/>
+            </w:r>
+            <w:r>
+              <w:fldChar w:fldCharType="begin"/>
+            </w:r>
+            <w:r>
+              <w:instrText xml:space="preserve"> m:if </w:instrText>
+            </w:r>
+            <w:r>
+              <w:instrText>rel</w:instrText>
+            </w:r>
+            <w:r>
+              <w:instrText xml:space="preserve">.isReadOnly </w:instrText>
+            </w:r>
+            <w:r>
+              <w:fldChar w:fldCharType="end"/>
+            </w:r>
+            <w:r>
+              <w:t xml:space="preserve"> [ro]</w:t>
+            </w:r>
+            <w:r>
+              <w:fldChar w:fldCharType="begin"/>
+            </w:r>
+            <w:r>
+              <w:instrText xml:space="preserve"> m:else </w:instrText>
+            </w:r>
+            <w:r>
+              <w:fldChar w:fldCharType="end"/>
+            </w:r>
+            <w:r>
+              <w:fldChar w:fldCharType="begin"/>
+            </w:r>
+            <w:r>
+              <w:instrText xml:space="preserve"> m:let status = </w:instrText>
+            </w:r>
+            <w:r>
+              <w:instrText>class.ownedPropertyValueGr</w:instrText>
+            </w:r>
+            <w:r>
+              <w:instrText>oups.ownedProper</w:instrText>
+            </w:r>
+            <w:r>
+              <w:lastRenderedPageBreak/>
+              <w:instrText>tyValues-&gt;filter(capellacore::StringPropertyValue)-&gt;any</w:instrText>
+            </w:r>
+            <w:r>
+              <w:instrText xml:space="preserve">(x | x.name == </w:instrText>
+            </w:r>
+            <w:r>
+              <w:instrText>rel</w:instrText>
+            </w:r>
+            <w:r>
+              <w:instrText>.name</w:instrText>
+            </w:r>
+            <w:r>
+              <w:instrText xml:space="preserve"> + '_setter'</w:instrText>
+            </w:r>
+            <w:r>
+              <w:instrText>)</w:instrText>
+            </w:r>
+            <w:r>
+              <w:instrText xml:space="preserve"> </w:instrText>
+            </w:r>
+            <w:r>
+              <w:fldChar w:fldCharType="end"/>
+            </w:r>
+            <w:r>
+              <w:fldChar w:fldCharType="begin"/>
+            </w:r>
+            <w:r>
+              <w:instrText xml:space="preserve"> m:if status.value=='OK</w:instrText>
+            </w:r>
+            <w:bookmarkStart w:id="0" w:name="_GoBack"/>
+            <w:bookmarkEnd w:id="0"/>
+            <w:r>
+              <w:instrText xml:space="preserve">' </w:instrText>
+            </w:r>
+            <w:r>
+              <w:fldChar w:fldCharType="end"/>
+            </w:r>
+            <w:r>
+              <w:t>/</w:t>
             </w:r>
             <w:r>
               <w:rPr>
                 <w:color w:val="00B050"/>
               </w:rPr>
-              <w:instrText xml:space="preserve"> m:rel</w:instrText>
-            </w:r>
-            <w:r>
-              <w:rPr>
-                <w:color w:val="00B050"/>
-              </w:rPr>
-              <w:instrText xml:space="preserve">.name </w:instrText>
-            </w:r>
-            <w:r>
-              <w:rPr>
-                <w:color w:val="00B050"/>
-              </w:rPr>
-              <w:fldChar w:fldCharType="end"/>
+              <w:t>setter</w:t>
             </w:r>
             <w:r>
               <w:fldChar w:fldCharType="begin"/>
@@ -2168,34 +2319,13 @@
               <w:fldChar w:fldCharType="end"/>
             </w:r>
             <w:r>
+              <w:t>/</w:t>
+            </w:r>
+            <w:r>
               <w:rPr>
                 <w:color w:val="FF0000"/>
               </w:rPr>
-              <w:fldChar w:fldCharType="begin"/>
-            </w:r>
-            <w:r>
-              <w:rPr>
-                <w:color w:val="FF0000"/>
-              </w:rPr>
-              <w:instrText xml:space="preserve"> m:</w:instrText>
-            </w:r>
-            <w:r>
-              <w:rPr>
-                <w:color w:val="FF0000"/>
-              </w:rPr>
-              <w:instrText>rel</w:instrText>
-            </w:r>
-            <w:r>
-              <w:rPr>
-                <w:color w:val="FF0000"/>
-              </w:rPr>
-              <w:instrText xml:space="preserve">.name </w:instrText>
-            </w:r>
-            <w:r>
-              <w:rPr>
-                <w:color w:val="FF0000"/>
-              </w:rPr>
-              <w:fldChar w:fldCharType="end"/>
+              <w:t>setter</w:t>
             </w:r>
             <w:r>
               <w:fldChar w:fldCharType="begin"/>
@@ -2207,34 +2337,13 @@
               <w:fldChar w:fldCharType="end"/>
             </w:r>
             <w:r>
+              <w:t>/</w:t>
+            </w:r>
+            <w:r>
               <w:rPr>
                 <w:color w:val="808080" w:themeColor="background1" w:themeShade="80"/>
               </w:rPr>
-              <w:fldChar w:fldCharType="begin"/>
-            </w:r>
-            <w:r>
-              <w:rPr>
-                <w:color w:val="808080" w:themeColor="background1" w:themeShade="80"/>
-              </w:rPr>
-              <w:instrText xml:space="preserve"> m:</w:instrText>
-            </w:r>
-            <w:r>
-              <w:rPr>
-                <w:color w:val="808080" w:themeColor="background1" w:themeShade="80"/>
-              </w:rPr>
-              <w:instrText>rel</w:instrText>
-            </w:r>
-            <w:r>
-              <w:rPr>
-                <w:color w:val="808080" w:themeColor="background1" w:themeShade="80"/>
-              </w:rPr>
-              <w:instrText xml:space="preserve">.name </w:instrText>
-            </w:r>
-            <w:r>
-              <w:rPr>
-                <w:color w:val="808080" w:themeColor="background1" w:themeShade="80"/>
-              </w:rPr>
-              <w:fldChar w:fldCharType="end"/>
+              <w:t>setter</w:t>
             </w:r>
             <w:r>
               <w:fldChar w:fldCharType="begin"/>
@@ -2249,29 +2358,7 @@
               <w:fldChar w:fldCharType="begin"/>
             </w:r>
             <w:r>
-              <w:instrText xml:space="preserve"> </w:instrText>
-            </w:r>
-            <w:r>
-              <w:lastRenderedPageBreak/>
-              <w:instrText xml:space="preserve">m:endlet </w:instrText>
-            </w:r>
-            <w:r>
-              <w:fldChar w:fldCharType="end"/>
-            </w:r>
-            <w:r>
-              <w:fldChar w:fldCharType="begin"/>
-            </w:r>
-            <w:r>
-              <w:instrText xml:space="preserve"> m:else </w:instrText>
-            </w:r>
-            <w:r>
-              <w:fldChar w:fldCharType="end"/>
-            </w:r>
-            <w:r>
-              <w:fldChar w:fldCharType="begin"/>
-            </w:r>
-            <w:r>
-              <w:instrText xml:space="preserve"> m:rel.name </w:instrText>
+              <w:instrText xml:space="preserve"> m:endlet </w:instrText>
             </w:r>
             <w:r>
               <w:fldChar w:fldCharType="end"/>
@@ -2284,18 +2371,6 @@
             </w:r>
             <w:r>
               <w:fldChar w:fldCharType="end"/>
-            </w:r>
-            <w:r>
-              <w:fldChar w:fldCharType="begin"/>
-            </w:r>
-            <w:r>
-              <w:instrText xml:space="preserve"> m:if rel.isReadOnly </w:instrText>
-            </w:r>
-            <w:r>
-              <w:fldChar w:fldCharType="end"/>
-            </w:r>
-            <w:r>
-              <w:t xml:space="preserve"> [ro]</w:t>
             </w:r>
             <w:r>
               <w:fldChar w:fldCharType="begin"/>
@@ -3149,6 +3224,7 @@
         <w:rPr>
           <w:i/>
         </w:rPr>
+        <w:lastRenderedPageBreak/>
         <w:t>No method defined</w:t>
       </w:r>
     </w:p>
@@ -3190,7 +3266,6 @@
         <w:pStyle w:val="Titre2"/>
       </w:pPr>
       <w:r>
-        <w:lastRenderedPageBreak/>
         <w:t xml:space="preserve">[Enumeration] </w:t>
       </w:r>
       <w:r>
@@ -3493,7 +3568,7 @@
         <w:szCs w:val="24"/>
         <w:lang w:val="fr-FR"/>
       </w:rPr>
-      <w:t>7</w:t>
+      <w:t>8</w:t>
     </w:r>
     <w:r>
       <w:rPr>
@@ -6362,7 +6437,7 @@
 </file>
 
 <file path=customXml/itemProps1.xml><?xml version="1.0" encoding="utf-8"?>
-<ds:datastoreItem xmlns:ds="http://schemas.openxmlformats.org/officeDocument/2006/customXml" ds:itemID="{AADE39B9-C182-4945-91BF-31C0F5579A71}">
+<ds:datastoreItem xmlns:ds="http://schemas.openxmlformats.org/officeDocument/2006/customXml" ds:itemID="{833F4F78-8679-40A9-AD75-2887C7618A3E}">
   <ds:schemaRefs>
     <ds:schemaRef ds:uri="http://schemas.openxmlformats.org/officeDocument/2006/bibliography"/>
   </ds:schemaRefs>

</xml_diff>

<commit_message>
Added specification for requirement API upate.
</commit_message>
<xml_diff>
--- a/specification/M2Doc generation/template.docx
+++ b/specification/M2Doc generation/template.docx
@@ -11,6 +11,9 @@
           <w:szCs w:val="80"/>
         </w:rPr>
       </w:pPr>
+      <w:r>
+        <w:t/>
+      </w:r>
     </w:p>
     <w:p>
       <w:pPr>
@@ -21,6 +24,9 @@
           <w:szCs w:val="80"/>
         </w:rPr>
       </w:pPr>
+      <w:r>
+        <w:t/>
+      </w:r>
     </w:p>
     <w:p>
       <w:pPr>
@@ -31,6 +37,9 @@
           <w:szCs w:val="80"/>
         </w:rPr>
       </w:pPr>
+      <w:r>
+        <w:t/>
+      </w:r>
     </w:p>
     <w:p>
       <w:pPr>
@@ -78,6 +87,9 @@
       <w:pPr>
         <w:jc w:val="center"/>
       </w:pPr>
+      <w:r>
+        <w:t/>
+      </w:r>
     </w:p>
     <w:p>
       <w:pPr>
@@ -530,7 +542,11 @@
         </w:tc>
       </w:tr>
     </w:tbl>
-    <w:p/>
+    <w:p>
+      <w:r>
+        <w:t/>
+      </w:r>
+    </w:p>
     <w:p>
       <w:r>
         <w:t>Moreover, the status of implementation of the attributes, relations and methods in the Python API is indicated by the following color code:</w:t>
@@ -1913,6 +1929,9 @@
           <w:u w:val="single"/>
         </w:rPr>
       </w:pPr>
+      <w:r>
+        <w:t/>
+      </w:r>
     </w:p>
     <w:p>
       <w:pPr>
@@ -2649,6 +2668,9 @@
           <w:u w:val="single"/>
         </w:rPr>
       </w:pPr>
+      <w:r>
+        <w:t/>
+      </w:r>
     </w:p>
     <w:p>
       <w:pPr>
@@ -3634,6 +3656,9 @@
     <w:pPr>
       <w:pStyle w:val="Pieddepage"/>
     </w:pPr>
+    <w:r>
+      <w:t/>
+    </w:r>
   </w:p>
 </w:ftr>
 </file>
@@ -3718,6 +3743,9 @@
     <w:pPr>
       <w:pStyle w:val="En-tte"/>
     </w:pPr>
+    <w:r>
+      <w:t/>
+    </w:r>
   </w:p>
 </w:hdr>
 </file>

</xml_diff>